<commit_message>
Changed the odometer item to startOdometer and endOdometer. The PDF version will be out of date now.
</commit_message>
<xml_diff>
--- a/ClassDiagrams.docx
+++ b/ClassDiagrams.docx
@@ -1,6 +1,6 @@
 
 <file path=word/document.xml><?xml version="1.0" encoding="utf-8"?>
-<w:document xmlns:wpc="http://schemas.microsoft.com/office/word/2010/wordprocessingCanvas" xmlns:mc="http://schemas.openxmlformats.org/markup-compatibility/2006" xmlns:o="urn:schemas-microsoft-com:office:office" xmlns:r="http://schemas.openxmlformats.org/officeDocument/2006/relationships" xmlns:m="http://schemas.openxmlformats.org/officeDocument/2006/math" xmlns:v="urn:schemas-microsoft-com:vml" xmlns:wp14="http://schemas.microsoft.com/office/word/2010/wordprocessingDrawing" xmlns:wp="http://schemas.openxmlformats.org/drawingml/2006/wordprocessingDrawing" xmlns:w10="urn:schemas-microsoft-com:office:word" xmlns:w="http://schemas.openxmlformats.org/wordprocessingml/2006/main" xmlns:w14="http://schemas.microsoft.com/office/word/2010/wordml" xmlns:w15="http://schemas.microsoft.com/office/word/2012/wordml" xmlns:wpg="http://schemas.microsoft.com/office/word/2010/wordprocessingGroup" xmlns:wpi="http://schemas.microsoft.com/office/word/2010/wordprocessingInk" xmlns:wne="http://schemas.microsoft.com/office/word/2006/wordml" xmlns:wps="http://schemas.microsoft.com/office/word/2010/wordprocessingShape" mc:Ignorable="w14 w15 wp14">
+<w:document xmlns:wpc="http://schemas.microsoft.com/office/word/2010/wordprocessingCanvas" xmlns:mc="http://schemas.openxmlformats.org/markup-compatibility/2006" xmlns:o="urn:schemas-microsoft-com:office:office" xmlns:r="http://schemas.openxmlformats.org/officeDocument/2006/relationships" xmlns:m="http://schemas.openxmlformats.org/officeDocument/2006/math" xmlns:v="urn:schemas-microsoft-com:vml" xmlns:wp14="http://schemas.microsoft.com/office/word/2010/wordprocessingDrawing" xmlns:wp="http://schemas.openxmlformats.org/drawingml/2006/wordprocessingDrawing" xmlns:w10="urn:schemas-microsoft-com:office:word" xmlns:w="http://schemas.openxmlformats.org/wordprocessingml/2006/main" xmlns:w14="http://schemas.microsoft.com/office/word/2010/wordml" xmlns:wpg="http://schemas.microsoft.com/office/word/2010/wordprocessingGroup" xmlns:wpi="http://schemas.microsoft.com/office/word/2010/wordprocessingInk" xmlns:wne="http://schemas.microsoft.com/office/word/2006/wordml" xmlns:wps="http://schemas.microsoft.com/office/word/2010/wordprocessingShape" mc:Ignorable="w14 wp14">
   <w:body>
     <w:tbl>
       <w:tblPr>
@@ -134,7 +134,7 @@
                     </wp:anchor>
                   </w:drawing>
                 </mc:Choice>
-                <mc:Fallback>
+                <mc:Fallback xmlns:w15="http://schemas.microsoft.com/office/word/2012/wordml">
                   <w:pict>
                     <v:shapetype w14:anchorId="33B20326" id="_x0000_t32" coordsize="21600,21600" o:spt="32" o:oned="t" path="m,l21600,21600e" filled="f">
                       <v:path arrowok="t" fillok="f" o:connecttype="none"/>
@@ -237,7 +237,7 @@
                     </wp:anchor>
                   </w:drawing>
                 </mc:Choice>
-                <mc:Fallback>
+                <mc:Fallback xmlns:w15="http://schemas.microsoft.com/office/word/2012/wordml">
                   <w:pict>
                     <v:shape w14:anchorId="42892FE9" id="Straight Arrow Connector 6" o:spid="_x0000_s1026" type="#_x0000_t32" style="position:absolute;margin-left:122.6pt;margin-top:268.45pt;width:135.75pt;height:6pt;flip:x;z-index:251666432;visibility:visible;mso-wrap-style:square;mso-width-percent:0;mso-height-percent:0;mso-wrap-distance-left:9pt;mso-wrap-distance-top:0;mso-wrap-distance-right:9pt;mso-wrap-distance-bottom:0;mso-position-horizontal:absolute;mso-position-horizontal-relative:text;mso-position-vertical:absolute;mso-position-vertical-relative:page;mso-width-percent:0;mso-height-percent:0;mso-width-relative:margin;mso-height-relative:margin" o:gfxdata="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" strokecolor="black [3200]" strokeweight=".5pt">
                       <v:stroke endarrow="block" joinstyle="miter"/>
@@ -346,12 +346,46 @@
           </w:p>
           <w:p>
             <w:r>
-              <w:t xml:space="preserve">+odometer: </w:t>
+              <w:t>+</w:t>
             </w:r>
             <w:proofErr w:type="spellStart"/>
             <w:r>
+              <w:t>startO</w:t>
+            </w:r>
+            <w:r>
+              <w:t>dometer</w:t>
+            </w:r>
+            <w:proofErr w:type="spellEnd"/>
+            <w:r>
+              <w:t xml:space="preserve">: </w:t>
+            </w:r>
+            <w:proofErr w:type="spellStart"/>
+            <w:r>
               <w:t>Int</w:t>
             </w:r>
+            <w:proofErr w:type="spellEnd"/>
+          </w:p>
+          <w:p>
+            <w:r>
+              <w:t>+</w:t>
+            </w:r>
+            <w:proofErr w:type="spellStart"/>
+            <w:r>
+              <w:t>end</w:t>
+            </w:r>
+            <w:r>
+              <w:t>Odometer</w:t>
+            </w:r>
+            <w:proofErr w:type="spellEnd"/>
+            <w:r>
+              <w:t xml:space="preserve">: </w:t>
+            </w:r>
+            <w:proofErr w:type="spellStart"/>
+            <w:r>
+              <w:t>Int</w:t>
+            </w:r>
+            <w:bookmarkStart w:id="0" w:name="_GoBack"/>
+            <w:bookmarkEnd w:id="0"/>
             <w:proofErr w:type="spellEnd"/>
           </w:p>
           <w:p>
@@ -578,13 +612,7 @@
               <w:rPr>
                 <w:b/>
               </w:rPr>
-              <w:t>Vehicle</w:t>
-            </w:r>
-            <w:r>
-              <w:rPr>
-                <w:b/>
-              </w:rPr>
-              <w:t>ListViewController</w:t>
+              <w:t>VehicleListViewController</w:t>
             </w:r>
             <w:proofErr w:type="spellEnd"/>
           </w:p>
@@ -759,13 +787,7 @@
           </w:tcPr>
           <w:p>
             <w:r>
-              <w:t>+</w:t>
-            </w:r>
-            <w:r>
-              <w:t>v</w:t>
-            </w:r>
-            <w:r>
-              <w:t>ehicles: [Vehicle]</w:t>
+              <w:t>+vehicles: [Vehicle]</w:t>
             </w:r>
           </w:p>
         </w:tc>
@@ -872,7 +894,7 @@
               </wp:anchor>
             </w:drawing>
           </mc:Choice>
-          <mc:Fallback>
+          <mc:Fallback xmlns:w15="http://schemas.microsoft.com/office/word/2012/wordml">
             <w:pict>
               <v:shapetype w14:anchorId="77606C7E" id="_x0000_t202" coordsize="21600,21600" o:spt="202" path="m,l,21600r21600,l21600,xe">
                 <v:stroke joinstyle="miter"/>
@@ -965,7 +987,7 @@
               </wp:anchor>
             </w:drawing>
           </mc:Choice>
-          <mc:Fallback>
+          <mc:Fallback xmlns:w15="http://schemas.microsoft.com/office/word/2012/wordml">
             <w:pict>
               <v:shape w14:anchorId="77606C7E" id="_x0000_s1027" type="#_x0000_t202" style="position:absolute;margin-left:198.75pt;margin-top:373.5pt;width:70.55pt;height:18.7pt;rotation:327605fd;z-index:251676672;visibility:visible;mso-wrap-style:square;mso-width-percent:0;mso-height-percent:0;mso-wrap-distance-left:9pt;mso-wrap-distance-top:3.6pt;mso-wrap-distance-right:9pt;mso-wrap-distance-bottom:3.6pt;mso-position-horizontal:absolute;mso-position-horizontal-relative:margin;mso-position-vertical:absolute;mso-position-vertical-relative:page;mso-width-percent:0;mso-height-percent:0;mso-width-relative:margin;mso-height-relative:margin;v-text-anchor:top" o:gfxdata="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" stroked="f">
                 <v:textbox>
@@ -1054,7 +1076,7 @@
               </wp:anchor>
             </w:drawing>
           </mc:Choice>
-          <mc:Fallback>
+          <mc:Fallback xmlns:w15="http://schemas.microsoft.com/office/word/2012/wordml">
             <w:pict>
               <v:shape w14:anchorId="77606C7E" id="_x0000_s1028" type="#_x0000_t202" style="position:absolute;margin-left:198.75pt;margin-top:432.75pt;width:70.55pt;height:18.7pt;rotation:2146361fd;z-index:251674624;visibility:visible;mso-wrap-style:square;mso-width-percent:0;mso-height-percent:0;mso-wrap-distance-left:9pt;mso-wrap-distance-top:3.6pt;mso-wrap-distance-right:9pt;mso-wrap-distance-bottom:3.6pt;mso-position-horizontal:absolute;mso-position-horizontal-relative:margin;mso-position-vertical:absolute;mso-position-vertical-relative:page;mso-width-percent:0;mso-height-percent:0;mso-width-relative:margin;mso-height-relative:margin;v-text-anchor:top" o:gfxdata="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" stroked="f">
                 <v:textbox>
@@ -1143,7 +1165,7 @@
               </wp:anchor>
             </w:drawing>
           </mc:Choice>
-          <mc:Fallback>
+          <mc:Fallback xmlns:w15="http://schemas.microsoft.com/office/word/2012/wordml">
             <w:pict>
               <v:shape w14:anchorId="77606C7E" id="_x0000_s1029" type="#_x0000_t202" style="position:absolute;margin-left:176.25pt;margin-top:328.5pt;width:70.55pt;height:18.7pt;rotation:-1281010fd;z-index:251672576;visibility:visible;mso-wrap-style:square;mso-width-percent:0;mso-height-percent:0;mso-wrap-distance-left:9pt;mso-wrap-distance-top:3.6pt;mso-wrap-distance-right:9pt;mso-wrap-distance-bottom:3.6pt;mso-position-horizontal:absolute;mso-position-horizontal-relative:text;mso-position-vertical:absolute;mso-position-vertical-relative:page;mso-width-percent:0;mso-height-percent:0;mso-width-relative:margin;mso-height-relative:margin;v-text-anchor:top" o:gfxdata="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" stroked="f">
                 <v:textbox>
@@ -1232,7 +1254,7 @@
               </wp:anchor>
             </w:drawing>
           </mc:Choice>
-          <mc:Fallback>
+          <mc:Fallback xmlns:w15="http://schemas.microsoft.com/office/word/2012/wordml">
             <w:pict>
               <v:shape id="_x0000_s1030" type="#_x0000_t202" style="position:absolute;margin-left:177.75pt;margin-top:211.5pt;width:70.55pt;height:18.7pt;rotation:-394312fd;z-index:251670528;visibility:visible;mso-wrap-style:square;mso-width-percent:0;mso-height-percent:0;mso-wrap-distance-left:9pt;mso-wrap-distance-top:3.6pt;mso-wrap-distance-right:9pt;mso-wrap-distance-bottom:3.6pt;mso-position-horizontal:absolute;mso-position-horizontal-relative:text;mso-position-vertical:absolute;mso-position-vertical-relative:page;mso-width-percent:0;mso-height-percent:0;mso-width-relative:margin;mso-height-relative:margin;v-text-anchor:top" o:gfxdata="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" stroked="f">
                 <v:textbox>
@@ -1314,7 +1336,7 @@
               </wp:anchor>
             </w:drawing>
           </mc:Choice>
-          <mc:Fallback>
+          <mc:Fallback xmlns:w15="http://schemas.microsoft.com/office/word/2012/wordml">
             <w:pict>
               <v:shape w14:anchorId="3C6AB527" id="Straight Arrow Connector 3" o:spid="_x0000_s1026" type="#_x0000_t32" style="position:absolute;margin-left:136.5pt;margin-top:323.25pt;width:150pt;height:52.5pt;flip:x;z-index:251663360;visibility:visible;mso-wrap-style:square;mso-width-percent:0;mso-height-percent:0;mso-wrap-distance-left:9pt;mso-wrap-distance-top:0;mso-wrap-distance-right:9pt;mso-wrap-distance-bottom:0;mso-position-horizontal:absolute;mso-position-horizontal-relative:text;mso-position-vertical:absolute;mso-position-vertical-relative:page;mso-width-percent:0;mso-height-percent:0;mso-width-relative:margin;mso-height-relative:margin" o:gfxdata="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" strokecolor="black [3200]" strokeweight=".5pt">
                 <v:stroke endarrow="block" joinstyle="miter"/>
@@ -1388,7 +1410,7 @@
               </wp:anchor>
             </w:drawing>
           </mc:Choice>
-          <mc:Fallback>
+          <mc:Fallback xmlns:w15="http://schemas.microsoft.com/office/word/2012/wordml">
             <w:pict>
               <v:shape w14:anchorId="065D7FB2" id="Straight Arrow Connector 2" o:spid="_x0000_s1026" type="#_x0000_t32" style="position:absolute;margin-left:135.75pt;margin-top:384.75pt;width:153pt;height:14.25pt;flip:x y;z-index:251662336;visibility:visible;mso-wrap-style:square;mso-width-percent:0;mso-height-percent:0;mso-wrap-distance-left:9pt;mso-wrap-distance-top:0;mso-wrap-distance-right:9pt;mso-wrap-distance-bottom:0;mso-position-horizontal:absolute;mso-position-horizontal-relative:text;mso-position-vertical:absolute;mso-position-vertical-relative:page;mso-width-percent:0;mso-height-percent:0;mso-width-relative:margin;mso-height-relative:margin" o:gfxdata="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" strokecolor="black [3200]" strokeweight=".5pt">
                 <v:stroke endarrow="block" joinstyle="miter"/>
@@ -1462,7 +1484,7 @@
               </wp:anchor>
             </w:drawing>
           </mc:Choice>
-          <mc:Fallback>
+          <mc:Fallback xmlns:w15="http://schemas.microsoft.com/office/word/2012/wordml">
             <w:pict>
               <v:shape w14:anchorId="34F72D50" id="Straight Arrow Connector 5" o:spid="_x0000_s1026" type="#_x0000_t32" style="position:absolute;margin-left:149.25pt;margin-top:224.25pt;width:132pt;height:12.75pt;flip:x;z-index:251665408;visibility:visible;mso-wrap-style:square;mso-width-percent:0;mso-height-percent:0;mso-wrap-distance-left:9pt;mso-wrap-distance-top:0;mso-wrap-distance-right:9pt;mso-wrap-distance-bottom:0;mso-position-horizontal:absolute;mso-position-horizontal-relative:text;mso-position-vertical:absolute;mso-position-vertical-relative:page;mso-width-percent:0;mso-height-percent:0;mso-width-relative:margin;mso-height-relative:margin" o:gfxdata="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" strokecolor="black [3200]" strokeweight=".5pt">
                 <v:stroke endarrow="block" joinstyle="miter"/>
@@ -1533,7 +1555,7 @@
               </wp:anchor>
             </w:drawing>
           </mc:Choice>
-          <mc:Fallback>
+          <mc:Fallback xmlns:w15="http://schemas.microsoft.com/office/word/2012/wordml">
             <w:pict>
               <v:shape w14:anchorId="45450D22" id="Straight Arrow Connector 12" o:spid="_x0000_s1026" type="#_x0000_t32" style="position:absolute;margin-left:80.25pt;margin-top:264.8pt;width:0;height:52.45pt;z-index:251667456;visibility:visible;mso-wrap-style:square;mso-height-percent:0;mso-wrap-distance-left:9pt;mso-wrap-distance-top:0;mso-wrap-distance-right:9pt;mso-wrap-distance-bottom:0;mso-position-horizontal:absolute;mso-position-horizontal-relative:text;mso-position-vertical:absolute;mso-position-vertical-relative:page;mso-height-percent:0;mso-height-relative:margin" o:gfxdata="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" strokecolor="black [3200]" strokeweight=".5pt">
                 <v:stroke endarrow="block" joinstyle="miter"/>
@@ -1604,7 +1626,7 @@
               </wp:anchor>
             </w:drawing>
           </mc:Choice>
-          <mc:Fallback>
+          <mc:Fallback xmlns:w15="http://schemas.microsoft.com/office/word/2012/wordml">
             <w:pict>
               <v:shape w14:anchorId="4C71225A" id="Straight Arrow Connector 1" o:spid="_x0000_s1026" type="#_x0000_t32" style="position:absolute;margin-left:88.5pt;margin-top:472.3pt;width:0;height:41.4pt;z-index:251659264;visibility:visible;mso-wrap-style:square;mso-height-percent:0;mso-wrap-distance-left:9pt;mso-wrap-distance-top:0;mso-wrap-distance-right:9pt;mso-wrap-distance-bottom:0;mso-position-horizontal:absolute;mso-position-horizontal-relative:text;mso-position-vertical:absolute;mso-position-vertical-relative:page;mso-height-percent:0;mso-height-relative:margin" o:gfxdata="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" strokecolor="black [3200]" strokeweight=".5pt">
                 <v:stroke endarrow="block" joinstyle="miter"/>
@@ -1618,15 +1640,7 @@
         <w:rPr>
           <w:sz w:val="28"/>
         </w:rPr>
-        <w:t>s:</w:t>
-      </w:r>
-      <w:bookmarkStart w:id="0" w:name="_GoBack"/>
-      <w:bookmarkEnd w:id="0"/>
-      <w:r>
-        <w:rPr>
-          <w:sz w:val="28"/>
-        </w:rPr>
-        <w:t xml:space="preserve"> Models and Controllers</w:t>
+        <w:t>s: Models and Controllers</w:t>
       </w:r>
     </w:p>
     <w:sectPr>
@@ -1640,7 +1654,7 @@
 </file>
 
 <file path=word/styles.xml><?xml version="1.0" encoding="utf-8"?>
-<w:styles xmlns:mc="http://schemas.openxmlformats.org/markup-compatibility/2006" xmlns:r="http://schemas.openxmlformats.org/officeDocument/2006/relationships" xmlns:w="http://schemas.openxmlformats.org/wordprocessingml/2006/main" xmlns:w14="http://schemas.microsoft.com/office/word/2010/wordml" xmlns:w15="http://schemas.microsoft.com/office/word/2012/wordml" mc:Ignorable="w14 w15">
+<w:styles xmlns:mc="http://schemas.openxmlformats.org/markup-compatibility/2006" xmlns:r="http://schemas.openxmlformats.org/officeDocument/2006/relationships" xmlns:w="http://schemas.openxmlformats.org/wordprocessingml/2006/main" xmlns:w14="http://schemas.microsoft.com/office/word/2010/wordml" mc:Ignorable="w14">
   <w:docDefaults>
     <w:rPrDefault>
       <w:rPr>
@@ -1656,378 +1670,353 @@
       </w:pPr>
     </w:pPrDefault>
   </w:docDefaults>
-  <w:latentStyles w:defLockedState="0" w:defUIPriority="99" w:defSemiHidden="0" w:defUnhideWhenUsed="0" w:defQFormat="0" w:count="371">
-    <w:lsdException w:name="Normal" w:uiPriority="0" w:qFormat="1"/>
-    <w:lsdException w:name="heading 1" w:uiPriority="9" w:qFormat="1"/>
-    <w:lsdException w:name="heading 2" w:semiHidden="1" w:uiPriority="9" w:unhideWhenUsed="1" w:qFormat="1"/>
-    <w:lsdException w:name="heading 3" w:semiHidden="1" w:uiPriority="9" w:unhideWhenUsed="1" w:qFormat="1"/>
-    <w:lsdException w:name="heading 4" w:semiHidden="1" w:uiPriority="9" w:unhideWhenUsed="1" w:qFormat="1"/>
-    <w:lsdException w:name="heading 5" w:semiHidden="1" w:uiPriority="9" w:unhideWhenUsed="1" w:qFormat="1"/>
-    <w:lsdException w:name="heading 6" w:semiHidden="1" w:uiPriority="9" w:unhideWhenUsed="1" w:qFormat="1"/>
-    <w:lsdException w:name="heading 7" w:semiHidden="1" w:uiPriority="9" w:unhideWhenUsed="1" w:qFormat="1"/>
-    <w:lsdException w:name="heading 8" w:semiHidden="1" w:uiPriority="9" w:unhideWhenUsed="1" w:qFormat="1"/>
-    <w:lsdException w:name="heading 9" w:semiHidden="1" w:uiPriority="9" w:unhideWhenUsed="1" w:qFormat="1"/>
-    <w:lsdException w:name="index 1" w:semiHidden="1" w:unhideWhenUsed="1"/>
-    <w:lsdException w:name="index 2" w:semiHidden="1" w:unhideWhenUsed="1"/>
-    <w:lsdException w:name="index 3" w:semiHidden="1" w:unhideWhenUsed="1"/>
-    <w:lsdException w:name="index 4" w:semiHidden="1" w:unhideWhenUsed="1"/>
-    <w:lsdException w:name="index 5" w:semiHidden="1" w:unhideWhenUsed="1"/>
-    <w:lsdException w:name="index 6" w:semiHidden="1" w:unhideWhenUsed="1"/>
-    <w:lsdException w:name="index 7" w:semiHidden="1" w:unhideWhenUsed="1"/>
-    <w:lsdException w:name="index 8" w:semiHidden="1" w:unhideWhenUsed="1"/>
-    <w:lsdException w:name="index 9" w:semiHidden="1" w:unhideWhenUsed="1"/>
-    <w:lsdException w:name="toc 1" w:semiHidden="1" w:uiPriority="39" w:unhideWhenUsed="1"/>
-    <w:lsdException w:name="toc 2" w:semiHidden="1" w:uiPriority="39" w:unhideWhenUsed="1"/>
-    <w:lsdException w:name="toc 3" w:semiHidden="1" w:uiPriority="39" w:unhideWhenUsed="1"/>
-    <w:lsdException w:name="toc 4" w:semiHidden="1" w:uiPriority="39" w:unhideWhenUsed="1"/>
-    <w:lsdException w:name="toc 5" w:semiHidden="1" w:uiPriority="39" w:unhideWhenUsed="1"/>
-    <w:lsdException w:name="toc 6" w:semiHidden="1" w:uiPriority="39" w:unhideWhenUsed="1"/>
-    <w:lsdException w:name="toc 7" w:semiHidden="1" w:uiPriority="39" w:unhideWhenUsed="1"/>
-    <w:lsdException w:name="toc 8" w:semiHidden="1" w:uiPriority="39" w:unhideWhenUsed="1"/>
-    <w:lsdException w:name="toc 9" w:semiHidden="1" w:uiPriority="39" w:unhideWhenUsed="1"/>
-    <w:lsdException w:name="Normal Indent" w:semiHidden="1" w:unhideWhenUsed="1"/>
-    <w:lsdException w:name="footnote text" w:semiHidden="1" w:unhideWhenUsed="1"/>
-    <w:lsdException w:name="annotation text" w:semiHidden="1" w:unhideWhenUsed="1"/>
-    <w:lsdException w:name="header" w:semiHidden="1" w:unhideWhenUsed="1"/>
-    <w:lsdException w:name="footer" w:semiHidden="1" w:unhideWhenUsed="1"/>
-    <w:lsdException w:name="index heading" w:semiHidden="1" w:unhideWhenUsed="1"/>
-    <w:lsdException w:name="caption" w:semiHidden="1" w:uiPriority="35" w:unhideWhenUsed="1" w:qFormat="1"/>
-    <w:lsdException w:name="table of figures" w:semiHidden="1" w:unhideWhenUsed="1"/>
-    <w:lsdException w:name="envelope address" w:semiHidden="1" w:unhideWhenUsed="1"/>
-    <w:lsdException w:name="envelope return" w:semiHidden="1" w:unhideWhenUsed="1"/>
-    <w:lsdException w:name="footnote reference" w:semiHidden="1" w:unhideWhenUsed="1"/>
-    <w:lsdException w:name="annotation reference" w:semiHidden="1" w:unhideWhenUsed="1"/>
-    <w:lsdException w:name="line number" w:semiHidden="1" w:unhideWhenUsed="1"/>
-    <w:lsdException w:name="page number" w:semiHidden="1" w:unhideWhenUsed="1"/>
-    <w:lsdException w:name="endnote reference" w:semiHidden="1" w:unhideWhenUsed="1"/>
-    <w:lsdException w:name="endnote text" w:semiHidden="1" w:unhideWhenUsed="1"/>
-    <w:lsdException w:name="table of authorities" w:semiHidden="1" w:unhideWhenUsed="1"/>
-    <w:lsdException w:name="macro" w:semiHidden="1" w:unhideWhenUsed="1"/>
-    <w:lsdException w:name="toa heading" w:semiHidden="1" w:unhideWhenUsed="1"/>
-    <w:lsdException w:name="List" w:semiHidden="1" w:unhideWhenUsed="1"/>
-    <w:lsdException w:name="List Bullet" w:semiHidden="1" w:unhideWhenUsed="1"/>
-    <w:lsdException w:name="List Number" w:semiHidden="1" w:unhideWhenUsed="1"/>
-    <w:lsdException w:name="List 2" w:semiHidden="1" w:unhideWhenUsed="1"/>
-    <w:lsdException w:name="List 3" w:semiHidden="1" w:unhideWhenUsed="1"/>
-    <w:lsdException w:name="List 4" w:semiHidden="1" w:unhideWhenUsed="1"/>
-    <w:lsdException w:name="List 5" w:semiHidden="1" w:unhideWhenUsed="1"/>
-    <w:lsdException w:name="List Bullet 2" w:semiHidden="1" w:unhideWhenUsed="1"/>
-    <w:lsdException w:name="List Bullet 3" w:semiHidden="1" w:unhideWhenUsed="1"/>
-    <w:lsdException w:name="List Bullet 4" w:semiHidden="1" w:unhideWhenUsed="1"/>
-    <w:lsdException w:name="List Bullet 5" w:semiHidden="1" w:unhideWhenUsed="1"/>
-    <w:lsdException w:name="List Number 2" w:semiHidden="1" w:unhideWhenUsed="1"/>
-    <w:lsdException w:name="List Number 3" w:semiHidden="1" w:unhideWhenUsed="1"/>
-    <w:lsdException w:name="List Number 4" w:semiHidden="1" w:unhideWhenUsed="1"/>
-    <w:lsdException w:name="List Number 5" w:semiHidden="1" w:unhideWhenUsed="1"/>
-    <w:lsdException w:name="Title" w:uiPriority="10" w:qFormat="1"/>
-    <w:lsdException w:name="Closing" w:semiHidden="1" w:unhideWhenUsed="1"/>
-    <w:lsdException w:name="Signature" w:semiHidden="1" w:unhideWhenUsed="1"/>
-    <w:lsdException w:name="Default Paragraph Font" w:semiHidden="1" w:uiPriority="1" w:unhideWhenUsed="1"/>
-    <w:lsdException w:name="Body Text" w:semiHidden="1" w:unhideWhenUsed="1"/>
-    <w:lsdException w:name="Body Text Indent" w:semiHidden="1" w:unhideWhenUsed="1"/>
-    <w:lsdException w:name="List Continue" w:semiHidden="1" w:unhideWhenUsed="1"/>
-    <w:lsdException w:name="List Continue 2" w:semiHidden="1" w:unhideWhenUsed="1"/>
-    <w:lsdException w:name="List Continue 3" w:semiHidden="1" w:unhideWhenUsed="1"/>
-    <w:lsdException w:name="List Continue 4" w:semiHidden="1" w:unhideWhenUsed="1"/>
-    <w:lsdException w:name="List Continue 5" w:semiHidden="1" w:unhideWhenUsed="1"/>
-    <w:lsdException w:name="Message Header" w:semiHidden="1" w:unhideWhenUsed="1"/>
-    <w:lsdException w:name="Subtitle" w:uiPriority="11" w:qFormat="1"/>
-    <w:lsdException w:name="Salutation" w:semiHidden="1" w:unhideWhenUsed="1"/>
-    <w:lsdException w:name="Date" w:semiHidden="1" w:unhideWhenUsed="1"/>
-    <w:lsdException w:name="Body Text First Indent" w:semiHidden="1" w:unhideWhenUsed="1"/>
-    <w:lsdException w:name="Body Text First Indent 2" w:semiHidden="1" w:unhideWhenUsed="1"/>
-    <w:lsdException w:name="Note Heading" w:semiHidden="1" w:unhideWhenUsed="1"/>
-    <w:lsdException w:name="Body Text 2" w:semiHidden="1" w:unhideWhenUsed="1"/>
-    <w:lsdException w:name="Body Text 3" w:semiHidden="1" w:unhideWhenUsed="1"/>
-    <w:lsdException w:name="Body Text Indent 2" w:semiHidden="1" w:unhideWhenUsed="1"/>
-    <w:lsdException w:name="Body Text Indent 3" w:semiHidden="1" w:unhideWhenUsed="1"/>
-    <w:lsdException w:name="Block Text" w:semiHidden="1" w:unhideWhenUsed="1"/>
-    <w:lsdException w:name="Hyperlink" w:semiHidden="1" w:unhideWhenUsed="1"/>
-    <w:lsdException w:name="FollowedHyperlink" w:semiHidden="1" w:unhideWhenUsed="1"/>
-    <w:lsdException w:name="Strong" w:uiPriority="22" w:qFormat="1"/>
-    <w:lsdException w:name="Emphasis" w:uiPriority="20" w:qFormat="1"/>
-    <w:lsdException w:name="Document Map" w:semiHidden="1" w:unhideWhenUsed="1"/>
-    <w:lsdException w:name="Plain Text" w:semiHidden="1" w:unhideWhenUsed="1"/>
-    <w:lsdException w:name="E-mail Signature" w:semiHidden="1" w:unhideWhenUsed="1"/>
-    <w:lsdException w:name="HTML Top of Form" w:semiHidden="1" w:unhideWhenUsed="1"/>
-    <w:lsdException w:name="HTML Bottom of Form" w:semiHidden="1" w:unhideWhenUsed="1"/>
-    <w:lsdException w:name="Normal (Web)" w:semiHidden="1" w:unhideWhenUsed="1"/>
-    <w:lsdException w:name="HTML Acronym" w:semiHidden="1" w:unhideWhenUsed="1"/>
-    <w:lsdException w:name="HTML Address" w:semiHidden="1" w:unhideWhenUsed="1"/>
-    <w:lsdException w:name="HTML Cite" w:semiHidden="1" w:unhideWhenUsed="1"/>
-    <w:lsdException w:name="HTML Code" w:semiHidden="1" w:unhideWhenUsed="1"/>
-    <w:lsdException w:name="HTML Definition" w:semiHidden="1" w:unhideWhenUsed="1"/>
-    <w:lsdException w:name="HTML Keyboard" w:semiHidden="1" w:unhideWhenUsed="1"/>
-    <w:lsdException w:name="HTML Preformatted" w:semiHidden="1" w:unhideWhenUsed="1"/>
-    <w:lsdException w:name="HTML Sample" w:semiHidden="1" w:unhideWhenUsed="1"/>
-    <w:lsdException w:name="HTML Typewriter" w:semiHidden="1" w:unhideWhenUsed="1"/>
-    <w:lsdException w:name="HTML Variable" w:semiHidden="1" w:unhideWhenUsed="1"/>
-    <w:lsdException w:name="Normal Table" w:semiHidden="1" w:unhideWhenUsed="1"/>
-    <w:lsdException w:name="annotation subject" w:semiHidden="1" w:unhideWhenUsed="1"/>
-    <w:lsdException w:name="No List" w:semiHidden="1" w:unhideWhenUsed="1"/>
-    <w:lsdException w:name="Outline List 1" w:semiHidden="1" w:unhideWhenUsed="1"/>
-    <w:lsdException w:name="Outline List 2" w:semiHidden="1" w:unhideWhenUsed="1"/>
-    <w:lsdException w:name="Outline List 3" w:semiHidden="1" w:unhideWhenUsed="1"/>
-    <w:lsdException w:name="Table Simple 1" w:semiHidden="1" w:unhideWhenUsed="1"/>
-    <w:lsdException w:name="Table Simple 2" w:semiHidden="1" w:unhideWhenUsed="1"/>
-    <w:lsdException w:name="Table Simple 3" w:semiHidden="1" w:unhideWhenUsed="1"/>
-    <w:lsdException w:name="Table Classic 1" w:semiHidden="1" w:unhideWhenUsed="1"/>
-    <w:lsdException w:name="Table Classic 2" w:semiHidden="1" w:unhideWhenUsed="1"/>
-    <w:lsdException w:name="Table Classic 3" w:semiHidden="1" w:unhideWhenUsed="1"/>
-    <w:lsdException w:name="Table Classic 4" w:semiHidden="1" w:unhideWhenUsed="1"/>
-    <w:lsdException w:name="Table Colorful 1" w:semiHidden="1" w:unhideWhenUsed="1"/>
-    <w:lsdException w:name="Table Colorful 2" w:semiHidden="1" w:unhideWhenUsed="1"/>
-    <w:lsdException w:name="Table Colorful 3" w:semiHidden="1" w:unhideWhenUsed="1"/>
-    <w:lsdException w:name="Table Columns 1" w:semiHidden="1" w:unhideWhenUsed="1"/>
-    <w:lsdException w:name="Table Columns 2" w:semiHidden="1" w:unhideWhenUsed="1"/>
-    <w:lsdException w:name="Table Columns 3" w:semiHidden="1" w:unhideWhenUsed="1"/>
-    <w:lsdException w:name="Table Columns 4" w:semiHidden="1" w:unhideWhenUsed="1"/>
-    <w:lsdException w:name="Table Columns 5" w:semiHidden="1" w:unhideWhenUsed="1"/>
-    <w:lsdException w:name="Table Grid 1" w:semiHidden="1" w:unhideWhenUsed="1"/>
-    <w:lsdException w:name="Table Grid 2" w:semiHidden="1" w:unhideWhenUsed="1"/>
-    <w:lsdException w:name="Table Grid 3" w:semiHidden="1" w:unhideWhenUsed="1"/>
-    <w:lsdException w:name="Table Grid 4" w:semiHidden="1" w:unhideWhenUsed="1"/>
-    <w:lsdException w:name="Table Grid 5" w:semiHidden="1" w:unhideWhenUsed="1"/>
-    <w:lsdException w:name="Table Grid 6" w:semiHidden="1" w:unhideWhenUsed="1"/>
-    <w:lsdException w:name="Table Grid 7" w:semiHidden="1" w:unhideWhenUsed="1"/>
-    <w:lsdException w:name="Table Grid 8" w:semiHidden="1" w:unhideWhenUsed="1"/>
-    <w:lsdException w:name="Table List 1" w:semiHidden="1" w:unhideWhenUsed="1"/>
-    <w:lsdException w:name="Table List 2" w:semiHidden="1" w:unhideWhenUsed="1"/>
-    <w:lsdException w:name="Table List 3" w:semiHidden="1" w:unhideWhenUsed="1"/>
-    <w:lsdException w:name="Table List 4" w:semiHidden="1" w:unhideWhenUsed="1"/>
-    <w:lsdException w:name="Table List 5" w:semiHidden="1" w:unhideWhenUsed="1"/>
-    <w:lsdException w:name="Table List 6" w:semiHidden="1" w:unhideWhenUsed="1"/>
-    <w:lsdException w:name="Table List 7" w:semiHidden="1" w:unhideWhenUsed="1"/>
-    <w:lsdException w:name="Table List 8" w:semiHidden="1" w:unhideWhenUsed="1"/>
-    <w:lsdException w:name="Table 3D effects 1" w:semiHidden="1" w:unhideWhenUsed="1"/>
-    <w:lsdException w:name="Table 3D effects 2" w:semiHidden="1" w:unhideWhenUsed="1"/>
-    <w:lsdException w:name="Table 3D effects 3" w:semiHidden="1" w:unhideWhenUsed="1"/>
-    <w:lsdException w:name="Table Contemporary" w:semiHidden="1" w:unhideWhenUsed="1"/>
-    <w:lsdException w:name="Table Elegant" w:semiHidden="1" w:unhideWhenUsed="1"/>
-    <w:lsdException w:name="Table Professional" w:semiHidden="1" w:unhideWhenUsed="1"/>
-    <w:lsdException w:name="Table Subtle 1" w:semiHidden="1" w:unhideWhenUsed="1"/>
-    <w:lsdException w:name="Table Subtle 2" w:semiHidden="1" w:unhideWhenUsed="1"/>
-    <w:lsdException w:name="Table Web 1" w:semiHidden="1" w:unhideWhenUsed="1"/>
-    <w:lsdException w:name="Table Web 2" w:semiHidden="1" w:unhideWhenUsed="1"/>
-    <w:lsdException w:name="Table Web 3" w:semiHidden="1" w:unhideWhenUsed="1"/>
-    <w:lsdException w:name="Balloon Text" w:semiHidden="1" w:unhideWhenUsed="1"/>
-    <w:lsdException w:name="Table Grid" w:uiPriority="39"/>
-    <w:lsdException w:name="Table Theme" w:semiHidden="1" w:unhideWhenUsed="1"/>
-    <w:lsdException w:name="Placeholder Text" w:semiHidden="1"/>
-    <w:lsdException w:name="No Spacing" w:uiPriority="1" w:qFormat="1"/>
-    <w:lsdException w:name="Light Shading" w:uiPriority="60"/>
-    <w:lsdException w:name="Light List" w:uiPriority="61"/>
-    <w:lsdException w:name="Light Grid" w:uiPriority="62"/>
-    <w:lsdException w:name="Medium Shading 1" w:uiPriority="63"/>
-    <w:lsdException w:name="Medium Shading 2" w:uiPriority="64"/>
-    <w:lsdException w:name="Medium List 1" w:uiPriority="65"/>
-    <w:lsdException w:name="Medium List 2" w:uiPriority="66"/>
-    <w:lsdException w:name="Medium Grid 1" w:uiPriority="67"/>
-    <w:lsdException w:name="Medium Grid 2" w:uiPriority="68"/>
-    <w:lsdException w:name="Medium Grid 3" w:uiPriority="69"/>
-    <w:lsdException w:name="Dark List" w:uiPriority="70"/>
-    <w:lsdException w:name="Colorful Shading" w:uiPriority="71"/>
-    <w:lsdException w:name="Colorful List" w:uiPriority="72"/>
-    <w:lsdException w:name="Colorful Grid" w:uiPriority="73"/>
-    <w:lsdException w:name="Light Shading Accent 1" w:uiPriority="60"/>
-    <w:lsdException w:name="Light List Accent 1" w:uiPriority="61"/>
-    <w:lsdException w:name="Light Grid Accent 1" w:uiPriority="62"/>
-    <w:lsdException w:name="Medium Shading 1 Accent 1" w:uiPriority="63"/>
-    <w:lsdException w:name="Medium Shading 2 Accent 1" w:uiPriority="64"/>
-    <w:lsdException w:name="Medium List 1 Accent 1" w:uiPriority="65"/>
-    <w:lsdException w:name="Revision" w:semiHidden="1"/>
-    <w:lsdException w:name="List Paragraph" w:uiPriority="34" w:qFormat="1"/>
-    <w:lsdException w:name="Quote" w:uiPriority="29" w:qFormat="1"/>
-    <w:lsdException w:name="Intense Quote" w:uiPriority="30" w:qFormat="1"/>
-    <w:lsdException w:name="Medium List 2 Accent 1" w:uiPriority="66"/>
-    <w:lsdException w:name="Medium Grid 1 Accent 1" w:uiPriority="67"/>
-    <w:lsdException w:name="Medium Grid 2 Accent 1" w:uiPriority="68"/>
-    <w:lsdException w:name="Medium Grid 3 Accent 1" w:uiPriority="69"/>
-    <w:lsdException w:name="Dark List Accent 1" w:uiPriority="70"/>
-    <w:lsdException w:name="Colorful Shading Accent 1" w:uiPriority="71"/>
-    <w:lsdException w:name="Colorful List Accent 1" w:uiPriority="72"/>
-    <w:lsdException w:name="Colorful Grid Accent 1" w:uiPriority="73"/>
-    <w:lsdException w:name="Light Shading Accent 2" w:uiPriority="60"/>
-    <w:lsdException w:name="Light List Accent 2" w:uiPriority="61"/>
-    <w:lsdException w:name="Light Grid Accent 2" w:uiPriority="62"/>
-    <w:lsdException w:name="Medium Shading 1 Accent 2" w:uiPriority="63"/>
-    <w:lsdException w:name="Medium Shading 2 Accent 2" w:uiPriority="64"/>
-    <w:lsdException w:name="Medium List 1 Accent 2" w:uiPriority="65"/>
-    <w:lsdException w:name="Medium List 2 Accent 2" w:uiPriority="66"/>
-    <w:lsdException w:name="Medium Grid 1 Accent 2" w:uiPriority="67"/>
-    <w:lsdException w:name="Medium Grid 2 Accent 2" w:uiPriority="68"/>
-    <w:lsdException w:name="Medium Grid 3 Accent 2" w:uiPriority="69"/>
-    <w:lsdException w:name="Dark List Accent 2" w:uiPriority="70"/>
-    <w:lsdException w:name="Colorful Shading Accent 2" w:uiPriority="71"/>
-    <w:lsdException w:name="Colorful List Accent 2" w:uiPriority="72"/>
-    <w:lsdException w:name="Colorful Grid Accent 2" w:uiPriority="73"/>
-    <w:lsdException w:name="Light Shading Accent 3" w:uiPriority="60"/>
-    <w:lsdException w:name="Light List Accent 3" w:uiPriority="61"/>
-    <w:lsdException w:name="Light Grid Accent 3" w:uiPriority="62"/>
-    <w:lsdException w:name="Medium Shading 1 Accent 3" w:uiPriority="63"/>
-    <w:lsdException w:name="Medium Shading 2 Accent 3" w:uiPriority="64"/>
-    <w:lsdException w:name="Medium List 1 Accent 3" w:uiPriority="65"/>
-    <w:lsdException w:name="Medium List 2 Accent 3" w:uiPriority="66"/>
-    <w:lsdException w:name="Medium Grid 1 Accent 3" w:uiPriority="67"/>
-    <w:lsdException w:name="Medium Grid 2 Accent 3" w:uiPriority="68"/>
-    <w:lsdException w:name="Medium Grid 3 Accent 3" w:uiPriority="69"/>
-    <w:lsdException w:name="Dark List Accent 3" w:uiPriority="70"/>
-    <w:lsdException w:name="Colorful Shading Accent 3" w:uiPriority="71"/>
-    <w:lsdException w:name="Colorful List Accent 3" w:uiPriority="72"/>
-    <w:lsdException w:name="Colorful Grid Accent 3" w:uiPriority="73"/>
-    <w:lsdException w:name="Light Shading Accent 4" w:uiPriority="60"/>
-    <w:lsdException w:name="Light List Accent 4" w:uiPriority="61"/>
-    <w:lsdException w:name="Light Grid Accent 4" w:uiPriority="62"/>
-    <w:lsdException w:name="Medium Shading 1 Accent 4" w:uiPriority="63"/>
-    <w:lsdException w:name="Medium Shading 2 Accent 4" w:uiPriority="64"/>
-    <w:lsdException w:name="Medium List 1 Accent 4" w:uiPriority="65"/>
-    <w:lsdException w:name="Medium List 2 Accent 4" w:uiPriority="66"/>
-    <w:lsdException w:name="Medium Grid 1 Accent 4" w:uiPriority="67"/>
-    <w:lsdException w:name="Medium Grid 2 Accent 4" w:uiPriority="68"/>
-    <w:lsdException w:name="Medium Grid 3 Accent 4" w:uiPriority="69"/>
-    <w:lsdException w:name="Dark List Accent 4" w:uiPriority="70"/>
-    <w:lsdException w:name="Colorful Shading Accent 4" w:uiPriority="71"/>
-    <w:lsdException w:name="Colorful List Accent 4" w:uiPriority="72"/>
-    <w:lsdException w:name="Colorful Grid Accent 4" w:uiPriority="73"/>
-    <w:lsdException w:name="Light Shading Accent 5" w:uiPriority="60"/>
-    <w:lsdException w:name="Light List Accent 5" w:uiPriority="61"/>
-    <w:lsdException w:name="Light Grid Accent 5" w:uiPriority="62"/>
-    <w:lsdException w:name="Medium Shading 1 Accent 5" w:uiPriority="63"/>
-    <w:lsdException w:name="Medium Shading 2 Accent 5" w:uiPriority="64"/>
-    <w:lsdException w:name="Medium List 1 Accent 5" w:uiPriority="65"/>
-    <w:lsdException w:name="Medium List 2 Accent 5" w:uiPriority="66"/>
-    <w:lsdException w:name="Medium Grid 1 Accent 5" w:uiPriority="67"/>
-    <w:lsdException w:name="Medium Grid 2 Accent 5" w:uiPriority="68"/>
-    <w:lsdException w:name="Medium Grid 3 Accent 5" w:uiPriority="69"/>
-    <w:lsdException w:name="Dark List Accent 5" w:uiPriority="70"/>
-    <w:lsdException w:name="Colorful Shading Accent 5" w:uiPriority="71"/>
-    <w:lsdException w:name="Colorful List Accent 5" w:uiPriority="72"/>
-    <w:lsdException w:name="Colorful Grid Accent 5" w:uiPriority="73"/>
-    <w:lsdException w:name="Light Shading Accent 6" w:uiPriority="60"/>
-    <w:lsdException w:name="Light List Accent 6" w:uiPriority="61"/>
-    <w:lsdException w:name="Light Grid Accent 6" w:uiPriority="62"/>
-    <w:lsdException w:name="Medium Shading 1 Accent 6" w:uiPriority="63"/>
-    <w:lsdException w:name="Medium Shading 2 Accent 6" w:uiPriority="64"/>
-    <w:lsdException w:name="Medium List 1 Accent 6" w:uiPriority="65"/>
-    <w:lsdException w:name="Medium List 2 Accent 6" w:uiPriority="66"/>
-    <w:lsdException w:name="Medium Grid 1 Accent 6" w:uiPriority="67"/>
-    <w:lsdException w:name="Medium Grid 2 Accent 6" w:uiPriority="68"/>
-    <w:lsdException w:name="Medium Grid 3 Accent 6" w:uiPriority="69"/>
-    <w:lsdException w:name="Dark List Accent 6" w:uiPriority="70"/>
-    <w:lsdException w:name="Colorful Shading Accent 6" w:uiPriority="71"/>
-    <w:lsdException w:name="Colorful List Accent 6" w:uiPriority="72"/>
-    <w:lsdException w:name="Colorful Grid Accent 6" w:uiPriority="73"/>
-    <w:lsdException w:name="Subtle Emphasis" w:uiPriority="19" w:qFormat="1"/>
-    <w:lsdException w:name="Intense Emphasis" w:uiPriority="21" w:qFormat="1"/>
-    <w:lsdException w:name="Subtle Reference" w:uiPriority="31" w:qFormat="1"/>
-    <w:lsdException w:name="Intense Reference" w:uiPriority="32" w:qFormat="1"/>
-    <w:lsdException w:name="Book Title" w:uiPriority="33" w:qFormat="1"/>
-    <w:lsdException w:name="Bibliography" w:semiHidden="1" w:uiPriority="37" w:unhideWhenUsed="1"/>
-    <w:lsdException w:name="TOC Heading" w:semiHidden="1" w:uiPriority="39" w:unhideWhenUsed="1" w:qFormat="1"/>
-    <w:lsdException w:name="Plain Table 1" w:uiPriority="41"/>
-    <w:lsdException w:name="Plain Table 2" w:uiPriority="42"/>
-    <w:lsdException w:name="Plain Table 3" w:uiPriority="43"/>
-    <w:lsdException w:name="Plain Table 4" w:uiPriority="44"/>
-    <w:lsdException w:name="Plain Table 5" w:uiPriority="45"/>
-    <w:lsdException w:name="Grid Table Light" w:uiPriority="40"/>
-    <w:lsdException w:name="Grid Table 1 Light" w:uiPriority="46"/>
-    <w:lsdException w:name="Grid Table 2" w:uiPriority="47"/>
-    <w:lsdException w:name="Grid Table 3" w:uiPriority="48"/>
-    <w:lsdException w:name="Grid Table 4" w:uiPriority="49"/>
-    <w:lsdException w:name="Grid Table 5 Dark" w:uiPriority="50"/>
-    <w:lsdException w:name="Grid Table 6 Colorful" w:uiPriority="51"/>
-    <w:lsdException w:name="Grid Table 7 Colorful" w:uiPriority="52"/>
-    <w:lsdException w:name="Grid Table 1 Light Accent 1" w:uiPriority="46"/>
-    <w:lsdException w:name="Grid Table 2 Accent 1" w:uiPriority="47"/>
-    <w:lsdException w:name="Grid Table 3 Accent 1" w:uiPriority="48"/>
-    <w:lsdException w:name="Grid Table 4 Accent 1" w:uiPriority="49"/>
-    <w:lsdException w:name="Grid Table 5 Dark Accent 1" w:uiPriority="50"/>
-    <w:lsdException w:name="Grid Table 6 Colorful Accent 1" w:uiPriority="51"/>
-    <w:lsdException w:name="Grid Table 7 Colorful Accent 1" w:uiPriority="52"/>
-    <w:lsdException w:name="Grid Table 1 Light Accent 2" w:uiPriority="46"/>
-    <w:lsdException w:name="Grid Table 2 Accent 2" w:uiPriority="47"/>
-    <w:lsdException w:name="Grid Table 3 Accent 2" w:uiPriority="48"/>
-    <w:lsdException w:name="Grid Table 4 Accent 2" w:uiPriority="49"/>
-    <w:lsdException w:name="Grid Table 5 Dark Accent 2" w:uiPriority="50"/>
-    <w:lsdException w:name="Grid Table 6 Colorful Accent 2" w:uiPriority="51"/>
-    <w:lsdException w:name="Grid Table 7 Colorful Accent 2" w:uiPriority="52"/>
-    <w:lsdException w:name="Grid Table 1 Light Accent 3" w:uiPriority="46"/>
-    <w:lsdException w:name="Grid Table 2 Accent 3" w:uiPriority="47"/>
-    <w:lsdException w:name="Grid Table 3 Accent 3" w:uiPriority="48"/>
-    <w:lsdException w:name="Grid Table 4 Accent 3" w:uiPriority="49"/>
-    <w:lsdException w:name="Grid Table 5 Dark Accent 3" w:uiPriority="50"/>
-    <w:lsdException w:name="Grid Table 6 Colorful Accent 3" w:uiPriority="51"/>
-    <w:lsdException w:name="Grid Table 7 Colorful Accent 3" w:uiPriority="52"/>
-    <w:lsdException w:name="Grid Table 1 Light Accent 4" w:uiPriority="46"/>
-    <w:lsdException w:name="Grid Table 2 Accent 4" w:uiPriority="47"/>
-    <w:lsdException w:name="Grid Table 3 Accent 4" w:uiPriority="48"/>
-    <w:lsdException w:name="Grid Table 4 Accent 4" w:uiPriority="49"/>
-    <w:lsdException w:name="Grid Table 5 Dark Accent 4" w:uiPriority="50"/>
-    <w:lsdException w:name="Grid Table 6 Colorful Accent 4" w:uiPriority="51"/>
-    <w:lsdException w:name="Grid Table 7 Colorful Accent 4" w:uiPriority="52"/>
-    <w:lsdException w:name="Grid Table 1 Light Accent 5" w:uiPriority="46"/>
-    <w:lsdException w:name="Grid Table 2 Accent 5" w:uiPriority="47"/>
-    <w:lsdException w:name="Grid Table 3 Accent 5" w:uiPriority="48"/>
-    <w:lsdException w:name="Grid Table 4 Accent 5" w:uiPriority="49"/>
-    <w:lsdException w:name="Grid Table 5 Dark Accent 5" w:uiPriority="50"/>
-    <w:lsdException w:name="Grid Table 6 Colorful Accent 5" w:uiPriority="51"/>
-    <w:lsdException w:name="Grid Table 7 Colorful Accent 5" w:uiPriority="52"/>
-    <w:lsdException w:name="Grid Table 1 Light Accent 6" w:uiPriority="46"/>
-    <w:lsdException w:name="Grid Table 2 Accent 6" w:uiPriority="47"/>
-    <w:lsdException w:name="Grid Table 3 Accent 6" w:uiPriority="48"/>
-    <w:lsdException w:name="Grid Table 4 Accent 6" w:uiPriority="49"/>
-    <w:lsdException w:name="Grid Table 5 Dark Accent 6" w:uiPriority="50"/>
-    <w:lsdException w:name="Grid Table 6 Colorful Accent 6" w:uiPriority="51"/>
-    <w:lsdException w:name="Grid Table 7 Colorful Accent 6" w:uiPriority="52"/>
-    <w:lsdException w:name="List Table 1 Light" w:uiPriority="46"/>
-    <w:lsdException w:name="List Table 2" w:uiPriority="47"/>
-    <w:lsdException w:name="List Table 3" w:uiPriority="48"/>
-    <w:lsdException w:name="List Table 4" w:uiPriority="49"/>
-    <w:lsdException w:name="List Table 5 Dark" w:uiPriority="50"/>
-    <w:lsdException w:name="List Table 6 Colorful" w:uiPriority="51"/>
-    <w:lsdException w:name="List Table 7 Colorful" w:uiPriority="52"/>
-    <w:lsdException w:name="List Table 1 Light Accent 1" w:uiPriority="46"/>
-    <w:lsdException w:name="List Table 2 Accent 1" w:uiPriority="47"/>
-    <w:lsdException w:name="List Table 3 Accent 1" w:uiPriority="48"/>
-    <w:lsdException w:name="List Table 4 Accent 1" w:uiPriority="49"/>
-    <w:lsdException w:name="List Table 5 Dark Accent 1" w:uiPriority="50"/>
-    <w:lsdException w:name="List Table 6 Colorful Accent 1" w:uiPriority="51"/>
-    <w:lsdException w:name="List Table 7 Colorful Accent 1" w:uiPriority="52"/>
-    <w:lsdException w:name="List Table 1 Light Accent 2" w:uiPriority="46"/>
-    <w:lsdException w:name="List Table 2 Accent 2" w:uiPriority="47"/>
-    <w:lsdException w:name="List Table 3 Accent 2" w:uiPriority="48"/>
-    <w:lsdException w:name="List Table 4 Accent 2" w:uiPriority="49"/>
-    <w:lsdException w:name="List Table 5 Dark Accent 2" w:uiPriority="50"/>
-    <w:lsdException w:name="List Table 6 Colorful Accent 2" w:uiPriority="51"/>
-    <w:lsdException w:name="List Table 7 Colorful Accent 2" w:uiPriority="52"/>
-    <w:lsdException w:name="List Table 1 Light Accent 3" w:uiPriority="46"/>
-    <w:lsdException w:name="List Table 2 Accent 3" w:uiPriority="47"/>
-    <w:lsdException w:name="List Table 3 Accent 3" w:uiPriority="48"/>
-    <w:lsdException w:name="List Table 4 Accent 3" w:uiPriority="49"/>
-    <w:lsdException w:name="List Table 5 Dark Accent 3" w:uiPriority="50"/>
-    <w:lsdException w:name="List Table 6 Colorful Accent 3" w:uiPriority="51"/>
-    <w:lsdException w:name="List Table 7 Colorful Accent 3" w:uiPriority="52"/>
-    <w:lsdException w:name="List Table 1 Light Accent 4" w:uiPriority="46"/>
-    <w:lsdException w:name="List Table 2 Accent 4" w:uiPriority="47"/>
-    <w:lsdException w:name="List Table 3 Accent 4" w:uiPriority="48"/>
-    <w:lsdException w:name="List Table 4 Accent 4" w:uiPriority="49"/>
-    <w:lsdException w:name="List Table 5 Dark Accent 4" w:uiPriority="50"/>
-    <w:lsdException w:name="List Table 6 Colorful Accent 4" w:uiPriority="51"/>
-    <w:lsdException w:name="List Table 7 Colorful Accent 4" w:uiPriority="52"/>
-    <w:lsdException w:name="List Table 1 Light Accent 5" w:uiPriority="46"/>
-    <w:lsdException w:name="List Table 2 Accent 5" w:uiPriority="47"/>
-    <w:lsdException w:name="List Table 3 Accent 5" w:uiPriority="48"/>
-    <w:lsdException w:name="List Table 4 Accent 5" w:uiPriority="49"/>
-    <w:lsdException w:name="List Table 5 Dark Accent 5" w:uiPriority="50"/>
-    <w:lsdException w:name="List Table 6 Colorful Accent 5" w:uiPriority="51"/>
-    <w:lsdException w:name="List Table 7 Colorful Accent 5" w:uiPriority="52"/>
-    <w:lsdException w:name="List Table 1 Light Accent 6" w:uiPriority="46"/>
-    <w:lsdException w:name="List Table 2 Accent 6" w:uiPriority="47"/>
-    <w:lsdException w:name="List Table 3 Accent 6" w:uiPriority="48"/>
-    <w:lsdException w:name="List Table 4 Accent 6" w:uiPriority="49"/>
-    <w:lsdException w:name="List Table 5 Dark Accent 6" w:uiPriority="50"/>
-    <w:lsdException w:name="List Table 6 Colorful Accent 6" w:uiPriority="51"/>
-    <w:lsdException w:name="List Table 7 Colorful Accent 6" w:uiPriority="52"/>
+  <w:latentStyles w:defLockedState="0" w:defUIPriority="99" w:defSemiHidden="1" w:defUnhideWhenUsed="1" w:defQFormat="0" w:count="267">
+    <w:lsdException w:name="Normal" w:semiHidden="0" w:uiPriority="0" w:unhideWhenUsed="0" w:qFormat="1"/>
+    <w:lsdException w:name="heading 1" w:semiHidden="0" w:uiPriority="9" w:unhideWhenUsed="0" w:qFormat="1"/>
+    <w:lsdException w:name="heading 2" w:uiPriority="9" w:qFormat="1"/>
+    <w:lsdException w:name="heading 3" w:uiPriority="9" w:qFormat="1"/>
+    <w:lsdException w:name="heading 4" w:uiPriority="9" w:qFormat="1"/>
+    <w:lsdException w:name="heading 5" w:uiPriority="9" w:qFormat="1"/>
+    <w:lsdException w:name="heading 6" w:uiPriority="9" w:qFormat="1"/>
+    <w:lsdException w:name="heading 7" w:uiPriority="9" w:qFormat="1"/>
+    <w:lsdException w:name="heading 8" w:uiPriority="9" w:qFormat="1"/>
+    <w:lsdException w:name="heading 9" w:uiPriority="9" w:qFormat="1"/>
+    <w:lsdException w:name="toc 1" w:uiPriority="39"/>
+    <w:lsdException w:name="toc 2" w:uiPriority="39"/>
+    <w:lsdException w:name="toc 3" w:uiPriority="39"/>
+    <w:lsdException w:name="toc 4" w:uiPriority="39"/>
+    <w:lsdException w:name="toc 5" w:uiPriority="39"/>
+    <w:lsdException w:name="toc 6" w:uiPriority="39"/>
+    <w:lsdException w:name="toc 7" w:uiPriority="39"/>
+    <w:lsdException w:name="toc 8" w:uiPriority="39"/>
+    <w:lsdException w:name="toc 9" w:uiPriority="39"/>
+    <w:lsdException w:name="caption" w:uiPriority="35" w:qFormat="1"/>
+    <w:lsdException w:name="Title" w:semiHidden="0" w:uiPriority="10" w:unhideWhenUsed="0" w:qFormat="1"/>
+    <w:lsdException w:name="Default Paragraph Font" w:uiPriority="1"/>
+    <w:lsdException w:name="Subtitle" w:semiHidden="0" w:uiPriority="11" w:unhideWhenUsed="0" w:qFormat="1"/>
+    <w:lsdException w:name="Strong" w:semiHidden="0" w:uiPriority="22" w:unhideWhenUsed="0" w:qFormat="1"/>
+    <w:lsdException w:name="Emphasis" w:semiHidden="0" w:uiPriority="20" w:unhideWhenUsed="0" w:qFormat="1"/>
+    <w:lsdException w:name="Table Grid" w:semiHidden="0" w:uiPriority="39" w:unhideWhenUsed="0"/>
+    <w:lsdException w:name="Placeholder Text" w:unhideWhenUsed="0"/>
+    <w:lsdException w:name="No Spacing" w:semiHidden="0" w:uiPriority="1" w:unhideWhenUsed="0" w:qFormat="1"/>
+    <w:lsdException w:name="Light Shading" w:semiHidden="0" w:uiPriority="60" w:unhideWhenUsed="0"/>
+    <w:lsdException w:name="Light List" w:semiHidden="0" w:uiPriority="61" w:unhideWhenUsed="0"/>
+    <w:lsdException w:name="Light Grid" w:semiHidden="0" w:uiPriority="62" w:unhideWhenUsed="0"/>
+    <w:lsdException w:name="Medium Shading 1" w:semiHidden="0" w:uiPriority="63" w:unhideWhenUsed="0"/>
+    <w:lsdException w:name="Medium Shading 2" w:semiHidden="0" w:uiPriority="64" w:unhideWhenUsed="0"/>
+    <w:lsdException w:name="Medium List 1" w:semiHidden="0" w:uiPriority="65" w:unhideWhenUsed="0"/>
+    <w:lsdException w:name="Medium List 2" w:semiHidden="0" w:uiPriority="66" w:unhideWhenUsed="0"/>
+    <w:lsdException w:name="Medium Grid 1" w:semiHidden="0" w:uiPriority="67" w:unhideWhenUsed="0"/>
+    <w:lsdException w:name="Medium Grid 2" w:semiHidden="0" w:uiPriority="68" w:unhideWhenUsed="0"/>
+    <w:lsdException w:name="Medium Grid 3" w:semiHidden="0" w:uiPriority="69" w:unhideWhenUsed="0"/>
+    <w:lsdException w:name="Dark List" w:semiHidden="0" w:uiPriority="70" w:unhideWhenUsed="0"/>
+    <w:lsdException w:name="Colorful Shading" w:semiHidden="0" w:uiPriority="71" w:unhideWhenUsed="0"/>
+    <w:lsdException w:name="Colorful List" w:semiHidden="0" w:uiPriority="72" w:unhideWhenUsed="0"/>
+    <w:lsdException w:name="Colorful Grid" w:semiHidden="0" w:uiPriority="73" w:unhideWhenUsed="0"/>
+    <w:lsdException w:name="Light Shading Accent 1" w:semiHidden="0" w:uiPriority="60" w:unhideWhenUsed="0"/>
+    <w:lsdException w:name="Light List Accent 1" w:semiHidden="0" w:uiPriority="61" w:unhideWhenUsed="0"/>
+    <w:lsdException w:name="Light Grid Accent 1" w:semiHidden="0" w:uiPriority="62" w:unhideWhenUsed="0"/>
+    <w:lsdException w:name="Medium Shading 1 Accent 1" w:semiHidden="0" w:uiPriority="63" w:unhideWhenUsed="0"/>
+    <w:lsdException w:name="Medium Shading 2 Accent 1" w:semiHidden="0" w:uiPriority="64" w:unhideWhenUsed="0"/>
+    <w:lsdException w:name="Medium List 1 Accent 1" w:semiHidden="0" w:uiPriority="65" w:unhideWhenUsed="0"/>
+    <w:lsdException w:name="Revision" w:unhideWhenUsed="0"/>
+    <w:lsdException w:name="List Paragraph" w:semiHidden="0" w:uiPriority="34" w:unhideWhenUsed="0" w:qFormat="1"/>
+    <w:lsdException w:name="Quote" w:semiHidden="0" w:uiPriority="29" w:unhideWhenUsed="0" w:qFormat="1"/>
+    <w:lsdException w:name="Intense Quote" w:semiHidden="0" w:uiPriority="30" w:unhideWhenUsed="0" w:qFormat="1"/>
+    <w:lsdException w:name="Medium List 2 Accent 1" w:semiHidden="0" w:uiPriority="66" w:unhideWhenUsed="0"/>
+    <w:lsdException w:name="Medium Grid 1 Accent 1" w:semiHidden="0" w:uiPriority="67" w:unhideWhenUsed="0"/>
+    <w:lsdException w:name="Medium Grid 2 Accent 1" w:semiHidden="0" w:uiPriority="68" w:unhideWhenUsed="0"/>
+    <w:lsdException w:name="Medium Grid 3 Accent 1" w:semiHidden="0" w:uiPriority="69" w:unhideWhenUsed="0"/>
+    <w:lsdException w:name="Dark List Accent 1" w:semiHidden="0" w:uiPriority="70" w:unhideWhenUsed="0"/>
+    <w:lsdException w:name="Colorful Shading Accent 1" w:semiHidden="0" w:uiPriority="71" w:unhideWhenUsed="0"/>
+    <w:lsdException w:name="Colorful List Accent 1" w:semiHidden="0" w:uiPriority="72" w:unhideWhenUsed="0"/>
+    <w:lsdException w:name="Colorful Grid Accent 1" w:semiHidden="0" w:uiPriority="73" w:unhideWhenUsed="0"/>
+    <w:lsdException w:name="Light Shading Accent 2" w:semiHidden="0" w:uiPriority="60" w:unhideWhenUsed="0"/>
+    <w:lsdException w:name="Light List Accent 2" w:semiHidden="0" w:uiPriority="61" w:unhideWhenUsed="0"/>
+    <w:lsdException w:name="Light Grid Accent 2" w:semiHidden="0" w:uiPriority="62" w:unhideWhenUsed="0"/>
+    <w:lsdException w:name="Medium Shading 1 Accent 2" w:semiHidden="0" w:uiPriority="63" w:unhideWhenUsed="0"/>
+    <w:lsdException w:name="Medium Shading 2 Accent 2" w:semiHidden="0" w:uiPriority="64" w:unhideWhenUsed="0"/>
+    <w:lsdException w:name="Medium List 1 Accent 2" w:semiHidden="0" w:uiPriority="65" w:unhideWhenUsed="0"/>
+    <w:lsdException w:name="Medium List 2 Accent 2" w:semiHidden="0" w:uiPriority="66" w:unhideWhenUsed="0"/>
+    <w:lsdException w:name="Medium Grid 1 Accent 2" w:semiHidden="0" w:uiPriority="67" w:unhideWhenUsed="0"/>
+    <w:lsdException w:name="Medium Grid 2 Accent 2" w:semiHidden="0" w:uiPriority="68" w:unhideWhenUsed="0"/>
+    <w:lsdException w:name="Medium Grid 3 Accent 2" w:semiHidden="0" w:uiPriority="69" w:unhideWhenUsed="0"/>
+    <w:lsdException w:name="Dark List Accent 2" w:semiHidden="0" w:uiPriority="70" w:unhideWhenUsed="0"/>
+    <w:lsdException w:name="Colorful Shading Accent 2" w:semiHidden="0" w:uiPriority="71" w:unhideWhenUsed="0"/>
+    <w:lsdException w:name="Colorful List Accent 2" w:semiHidden="0" w:uiPriority="72" w:unhideWhenUsed="0"/>
+    <w:lsdException w:name="Colorful Grid Accent 2" w:semiHidden="0" w:uiPriority="73" w:unhideWhenUsed="0"/>
+    <w:lsdException w:name="Light Shading Accent 3" w:semiHidden="0" w:uiPriority="60" w:unhideWhenUsed="0"/>
+    <w:lsdException w:name="Light List Accent 3" w:semiHidden="0" w:uiPriority="61" w:unhideWhenUsed="0"/>
+    <w:lsdException w:name="Light Grid Accent 3" w:semiHidden="0" w:uiPriority="62" w:unhideWhenUsed="0"/>
+    <w:lsdException w:name="Medium Shading 1 Accent 3" w:semiHidden="0" w:uiPriority="63" w:unhideWhenUsed="0"/>
+    <w:lsdException w:name="Medium Shading 2 Accent 3" w:semiHidden="0" w:uiPriority="64" w:unhideWhenUsed="0"/>
+    <w:lsdException w:name="Medium List 1 Accent 3" w:semiHidden="0" w:uiPriority="65" w:unhideWhenUsed="0"/>
+    <w:lsdException w:name="Medium List 2 Accent 3" w:semiHidden="0" w:uiPriority="66" w:unhideWhenUsed="0"/>
+    <w:lsdException w:name="Medium Grid 1 Accent 3" w:semiHidden="0" w:uiPriority="67" w:unhideWhenUsed="0"/>
+    <w:lsdException w:name="Medium Grid 2 Accent 3" w:semiHidden="0" w:uiPriority="68" w:unhideWhenUsed="0"/>
+    <w:lsdException w:name="Medium Grid 3 Accent 3" w:semiHidden="0" w:uiPriority="69" w:unhideWhenUsed="0"/>
+    <w:lsdException w:name="Dark List Accent 3" w:semiHidden="0" w:uiPriority="70" w:unhideWhenUsed="0"/>
+    <w:lsdException w:name="Colorful Shading Accent 3" w:semiHidden="0" w:uiPriority="71" w:unhideWhenUsed="0"/>
+    <w:lsdException w:name="Colorful List Accent 3" w:semiHidden="0" w:uiPriority="72" w:unhideWhenUsed="0"/>
+    <w:lsdException w:name="Colorful Grid Accent 3" w:semiHidden="0" w:uiPriority="73" w:unhideWhenUsed="0"/>
+    <w:lsdException w:name="Light Shading Accent 4" w:semiHidden="0" w:uiPriority="60" w:unhideWhenUsed="0"/>
+    <w:lsdException w:name="Light List Accent 4" w:semiHidden="0" w:uiPriority="61" w:unhideWhenUsed="0"/>
+    <w:lsdException w:name="Light Grid Accent 4" w:semiHidden="0" w:uiPriority="62" w:unhideWhenUsed="0"/>
+    <w:lsdException w:name="Medium Shading 1 Accent 4" w:semiHidden="0" w:uiPriority="63" w:unhideWhenUsed="0"/>
+    <w:lsdException w:name="Medium Shading 2 Accent 4" w:semiHidden="0" w:uiPriority="64" w:unhideWhenUsed="0"/>
+    <w:lsdException w:name="Medium List 1 Accent 4" w:semiHidden="0" w:uiPriority="65" w:unhideWhenUsed="0"/>
+    <w:lsdException w:name="Medium List 2 Accent 4" w:semiHidden="0" w:uiPriority="66" w:unhideWhenUsed="0"/>
+    <w:lsdException w:name="Medium Grid 1 Accent 4" w:semiHidden="0" w:uiPriority="67" w:unhideWhenUsed="0"/>
+    <w:lsdException w:name="Medium Grid 2 Accent 4" w:semiHidden="0" w:uiPriority="68" w:unhideWhenUsed="0"/>
+    <w:lsdException w:name="Medium Grid 3 Accent 4" w:semiHidden="0" w:uiPriority="69" w:unhideWhenUsed="0"/>
+    <w:lsdException w:name="Dark List Accent 4" w:semiHidden="0" w:uiPriority="70" w:unhideWhenUsed="0"/>
+    <w:lsdException w:name="Colorful Shading Accent 4" w:semiHidden="0" w:uiPriority="71" w:unhideWhenUsed="0"/>
+    <w:lsdException w:name="Colorful List Accent 4" w:semiHidden="0" w:uiPriority="72" w:unhideWhenUsed="0"/>
+    <w:lsdException w:name="Colorful Grid Accent 4" w:semiHidden="0" w:uiPriority="73" w:unhideWhenUsed="0"/>
+    <w:lsdException w:name="Light Shading Accent 5" w:semiHidden="0" w:uiPriority="60" w:unhideWhenUsed="0"/>
+    <w:lsdException w:name="Light List Accent 5" w:semiHidden="0" w:uiPriority="61" w:unhideWhenUsed="0"/>
+    <w:lsdException w:name="Light Grid Accent 5" w:semiHidden="0" w:uiPriority="62" w:unhideWhenUsed="0"/>
+    <w:lsdException w:name="Medium Shading 1 Accent 5" w:semiHidden="0" w:uiPriority="63" w:unhideWhenUsed="0"/>
+    <w:lsdException w:name="Medium Shading 2 Accent 5" w:semiHidden="0" w:uiPriority="64" w:unhideWhenUsed="0"/>
+    <w:lsdException w:name="Medium List 1 Accent 5" w:semiHidden="0" w:uiPriority="65" w:unhideWhenUsed="0"/>
+    <w:lsdException w:name="Medium List 2 Accent 5" w:semiHidden="0" w:uiPriority="66" w:unhideWhenUsed="0"/>
+    <w:lsdException w:name="Medium Grid 1 Accent 5" w:semiHidden="0" w:uiPriority="67" w:unhideWhenUsed="0"/>
+    <w:lsdException w:name="Medium Grid 2 Accent 5" w:semiHidden="0" w:uiPriority="68" w:unhideWhenUsed="0"/>
+    <w:lsdException w:name="Medium Grid 3 Accent 5" w:semiHidden="0" w:uiPriority="69" w:unhideWhenUsed="0"/>
+    <w:lsdException w:name="Dark List Accent 5" w:semiHidden="0" w:uiPriority="70" w:unhideWhenUsed="0"/>
+    <w:lsdException w:name="Colorful Shading Accent 5" w:semiHidden="0" w:uiPriority="71" w:unhideWhenUsed="0"/>
+    <w:lsdException w:name="Colorful List Accent 5" w:semiHidden="0" w:uiPriority="72" w:unhideWhenUsed="0"/>
+    <w:lsdException w:name="Colorful Grid Accent 5" w:semiHidden="0" w:uiPriority="73" w:unhideWhenUsed="0"/>
+    <w:lsdException w:name="Light Shading Accent 6" w:semiHidden="0" w:uiPriority="60" w:unhideWhenUsed="0"/>
+    <w:lsdException w:name="Light List Accent 6" w:semiHidden="0" w:uiPriority="61" w:unhideWhenUsed="0"/>
+    <w:lsdException w:name="Light Grid Accent 6" w:semiHidden="0" w:uiPriority="62" w:unhideWhenUsed="0"/>
+    <w:lsdException w:name="Medium Shading 1 Accent 6" w:semiHidden="0" w:uiPriority="63" w:unhideWhenUsed="0"/>
+    <w:lsdException w:name="Medium Shading 2 Accent 6" w:semiHidden="0" w:uiPriority="64" w:unhideWhenUsed="0"/>
+    <w:lsdException w:name="Medium List 1 Accent 6" w:semiHidden="0" w:uiPriority="65" w:unhideWhenUsed="0"/>
+    <w:lsdException w:name="Medium List 2 Accent 6" w:semiHidden="0" w:uiPriority="66" w:unhideWhenUsed="0"/>
+    <w:lsdException w:name="Medium Grid 1 Accent 6" w:semiHidden="0" w:uiPriority="67" w:unhideWhenUsed="0"/>
+    <w:lsdException w:name="Medium Grid 2 Accent 6" w:semiHidden="0" w:uiPriority="68" w:unhideWhenUsed="0"/>
+    <w:lsdException w:name="Medium Grid 3 Accent 6" w:semiHidden="0" w:uiPriority="69" w:unhideWhenUsed="0"/>
+    <w:lsdException w:name="Dark List Accent 6" w:semiHidden="0" w:uiPriority="70" w:unhideWhenUsed="0"/>
+    <w:lsdException w:name="Colorful Shading Accent 6" w:semiHidden="0" w:uiPriority="71" w:unhideWhenUsed="0"/>
+    <w:lsdException w:name="Colorful List Accent 6" w:semiHidden="0" w:uiPriority="72" w:unhideWhenUsed="0"/>
+    <w:lsdException w:name="Colorful Grid Accent 6" w:semiHidden="0" w:uiPriority="73" w:unhideWhenUsed="0"/>
+    <w:lsdException w:name="Subtle Emphasis" w:semiHidden="0" w:uiPriority="19" w:unhideWhenUsed="0" w:qFormat="1"/>
+    <w:lsdException w:name="Intense Emphasis" w:semiHidden="0" w:uiPriority="21" w:unhideWhenUsed="0" w:qFormat="1"/>
+    <w:lsdException w:name="Subtle Reference" w:semiHidden="0" w:uiPriority="31" w:unhideWhenUsed="0" w:qFormat="1"/>
+    <w:lsdException w:name="Intense Reference" w:semiHidden="0" w:uiPriority="32" w:unhideWhenUsed="0" w:qFormat="1"/>
+    <w:lsdException w:name="Book Title" w:semiHidden="0" w:uiPriority="33" w:unhideWhenUsed="0" w:qFormat="1"/>
+    <w:lsdException w:name="Bibliography" w:uiPriority="37"/>
+    <w:lsdException w:name="TOC Heading" w:uiPriority="39" w:qFormat="1"/>
+  </w:latentStyles>
+  <w:style w:type="paragraph" w:default="1" w:styleId="Normal">
+    <w:name w:val="Normal"/>
+    <w:qFormat/>
+  </w:style>
+  <w:style w:type="character" w:default="1" w:styleId="DefaultParagraphFont">
+    <w:name w:val="Default Paragraph Font"/>
+    <w:uiPriority w:val="1"/>
+    <w:semiHidden/>
+    <w:unhideWhenUsed/>
+  </w:style>
+  <w:style w:type="table" w:default="1" w:styleId="TableNormal">
+    <w:name w:val="Normal Table"/>
+    <w:uiPriority w:val="99"/>
+    <w:semiHidden/>
+    <w:unhideWhenUsed/>
+    <w:tblPr>
+      <w:tblInd w:w="0" w:type="dxa"/>
+      <w:tblCellMar>
+        <w:top w:w="0" w:type="dxa"/>
+        <w:left w:w="108" w:type="dxa"/>
+        <w:bottom w:w="0" w:type="dxa"/>
+        <w:right w:w="108" w:type="dxa"/>
+      </w:tblCellMar>
+    </w:tblPr>
+  </w:style>
+  <w:style w:type="numbering" w:default="1" w:styleId="NoList">
+    <w:name w:val="No List"/>
+    <w:uiPriority w:val="99"/>
+    <w:semiHidden/>
+    <w:unhideWhenUsed/>
+  </w:style>
+  <w:style w:type="table" w:styleId="TableGrid">
+    <w:name w:val="Table Grid"/>
+    <w:basedOn w:val="TableNormal"/>
+    <w:uiPriority w:val="39"/>
+    <w:rsid w:val="00CA5924"/>
+    <w:pPr>
+      <w:spacing w:after="0" w:line="240" w:lineRule="auto"/>
+    </w:pPr>
+    <w:tblPr>
+      <w:tblBorders>
+        <w:top w:val="single" w:sz="4" w:space="0" w:color="auto"/>
+        <w:left w:val="single" w:sz="4" w:space="0" w:color="auto"/>
+        <w:bottom w:val="single" w:sz="4" w:space="0" w:color="auto"/>
+        <w:right w:val="single" w:sz="4" w:space="0" w:color="auto"/>
+        <w:insideH w:val="single" w:sz="4" w:space="0" w:color="auto"/>
+        <w:insideV w:val="single" w:sz="4" w:space="0" w:color="auto"/>
+      </w:tblBorders>
+    </w:tblPr>
+  </w:style>
+</w:styles>
+</file>
+
+<file path=word/stylesWithEffects.xml><?xml version="1.0" encoding="utf-8"?>
+<w:styles xmlns:wpc="http://schemas.microsoft.com/office/word/2010/wordprocessingCanvas" xmlns:mc="http://schemas.openxmlformats.org/markup-compatibility/2006" xmlns:o="urn:schemas-microsoft-com:office:office" xmlns:r="http://schemas.openxmlformats.org/officeDocument/2006/relationships" xmlns:m="http://schemas.openxmlformats.org/officeDocument/2006/math" xmlns:v="urn:schemas-microsoft-com:vml" xmlns:wp14="http://schemas.microsoft.com/office/word/2010/wordprocessingDrawing" xmlns:wp="http://schemas.openxmlformats.org/drawingml/2006/wordprocessingDrawing" xmlns:w10="urn:schemas-microsoft-com:office:word" xmlns:w="http://schemas.openxmlformats.org/wordprocessingml/2006/main" xmlns:w14="http://schemas.microsoft.com/office/word/2010/wordml" xmlns:wpg="http://schemas.microsoft.com/office/word/2010/wordprocessingGroup" xmlns:wpi="http://schemas.microsoft.com/office/word/2010/wordprocessingInk" xmlns:wne="http://schemas.microsoft.com/office/word/2006/wordml" xmlns:wps="http://schemas.microsoft.com/office/word/2010/wordprocessingShape" mc:Ignorable="w14 wp14">
+  <w:docDefaults>
+    <w:rPrDefault>
+      <w:rPr>
+        <w:rFonts w:asciiTheme="minorHAnsi" w:eastAsiaTheme="minorHAnsi" w:hAnsiTheme="minorHAnsi" w:cstheme="minorBidi"/>
+        <w:sz w:val="22"/>
+        <w:szCs w:val="22"/>
+        <w:lang w:val="en-CA" w:eastAsia="en-US" w:bidi="ar-SA"/>
+      </w:rPr>
+    </w:rPrDefault>
+    <w:pPrDefault>
+      <w:pPr>
+        <w:spacing w:after="160" w:line="259" w:lineRule="auto"/>
+      </w:pPr>
+    </w:pPrDefault>
+  </w:docDefaults>
+  <w:latentStyles w:defLockedState="0" w:defUIPriority="99" w:defSemiHidden="1" w:defUnhideWhenUsed="1" w:defQFormat="0" w:count="267">
+    <w:lsdException w:name="Normal" w:semiHidden="0" w:uiPriority="0" w:unhideWhenUsed="0" w:qFormat="1"/>
+    <w:lsdException w:name="heading 1" w:semiHidden="0" w:uiPriority="9" w:unhideWhenUsed="0" w:qFormat="1"/>
+    <w:lsdException w:name="heading 2" w:uiPriority="9" w:qFormat="1"/>
+    <w:lsdException w:name="heading 3" w:uiPriority="9" w:qFormat="1"/>
+    <w:lsdException w:name="heading 4" w:uiPriority="9" w:qFormat="1"/>
+    <w:lsdException w:name="heading 5" w:uiPriority="9" w:qFormat="1"/>
+    <w:lsdException w:name="heading 6" w:uiPriority="9" w:qFormat="1"/>
+    <w:lsdException w:name="heading 7" w:uiPriority="9" w:qFormat="1"/>
+    <w:lsdException w:name="heading 8" w:uiPriority="9" w:qFormat="1"/>
+    <w:lsdException w:name="heading 9" w:uiPriority="9" w:qFormat="1"/>
+    <w:lsdException w:name="toc 1" w:uiPriority="39"/>
+    <w:lsdException w:name="toc 2" w:uiPriority="39"/>
+    <w:lsdException w:name="toc 3" w:uiPriority="39"/>
+    <w:lsdException w:name="toc 4" w:uiPriority="39"/>
+    <w:lsdException w:name="toc 5" w:uiPriority="39"/>
+    <w:lsdException w:name="toc 6" w:uiPriority="39"/>
+    <w:lsdException w:name="toc 7" w:uiPriority="39"/>
+    <w:lsdException w:name="toc 8" w:uiPriority="39"/>
+    <w:lsdException w:name="toc 9" w:uiPriority="39"/>
+    <w:lsdException w:name="caption" w:uiPriority="35" w:qFormat="1"/>
+    <w:lsdException w:name="Title" w:semiHidden="0" w:uiPriority="10" w:unhideWhenUsed="0" w:qFormat="1"/>
+    <w:lsdException w:name="Default Paragraph Font" w:uiPriority="1"/>
+    <w:lsdException w:name="Subtitle" w:semiHidden="0" w:uiPriority="11" w:unhideWhenUsed="0" w:qFormat="1"/>
+    <w:lsdException w:name="Strong" w:semiHidden="0" w:uiPriority="22" w:unhideWhenUsed="0" w:qFormat="1"/>
+    <w:lsdException w:name="Emphasis" w:semiHidden="0" w:uiPriority="20" w:unhideWhenUsed="0" w:qFormat="1"/>
+    <w:lsdException w:name="Table Grid" w:semiHidden="0" w:uiPriority="39" w:unhideWhenUsed="0"/>
+    <w:lsdException w:name="Placeholder Text" w:unhideWhenUsed="0"/>
+    <w:lsdException w:name="No Spacing" w:semiHidden="0" w:uiPriority="1" w:unhideWhenUsed="0" w:qFormat="1"/>
+    <w:lsdException w:name="Light Shading" w:semiHidden="0" w:uiPriority="60" w:unhideWhenUsed="0"/>
+    <w:lsdException w:name="Light List" w:semiHidden="0" w:uiPriority="61" w:unhideWhenUsed="0"/>
+    <w:lsdException w:name="Light Grid" w:semiHidden="0" w:uiPriority="62" w:unhideWhenUsed="0"/>
+    <w:lsdException w:name="Medium Shading 1" w:semiHidden="0" w:uiPriority="63" w:unhideWhenUsed="0"/>
+    <w:lsdException w:name="Medium Shading 2" w:semiHidden="0" w:uiPriority="64" w:unhideWhenUsed="0"/>
+    <w:lsdException w:name="Medium List 1" w:semiHidden="0" w:uiPriority="65" w:unhideWhenUsed="0"/>
+    <w:lsdException w:name="Medium List 2" w:semiHidden="0" w:uiPriority="66" w:unhideWhenUsed="0"/>
+    <w:lsdException w:name="Medium Grid 1" w:semiHidden="0" w:uiPriority="67" w:unhideWhenUsed="0"/>
+    <w:lsdException w:name="Medium Grid 2" w:semiHidden="0" w:uiPriority="68" w:unhideWhenUsed="0"/>
+    <w:lsdException w:name="Medium Grid 3" w:semiHidden="0" w:uiPriority="69" w:unhideWhenUsed="0"/>
+    <w:lsdException w:name="Dark List" w:semiHidden="0" w:uiPriority="70" w:unhideWhenUsed="0"/>
+    <w:lsdException w:name="Colorful Shading" w:semiHidden="0" w:uiPriority="71" w:unhideWhenUsed="0"/>
+    <w:lsdException w:name="Colorful List" w:semiHidden="0" w:uiPriority="72" w:unhideWhenUsed="0"/>
+    <w:lsdException w:name="Colorful Grid" w:semiHidden="0" w:uiPriority="73" w:unhideWhenUsed="0"/>
+    <w:lsdException w:name="Light Shading Accent 1" w:semiHidden="0" w:uiPriority="60" w:unhideWhenUsed="0"/>
+    <w:lsdException w:name="Light List Accent 1" w:semiHidden="0" w:uiPriority="61" w:unhideWhenUsed="0"/>
+    <w:lsdException w:name="Light Grid Accent 1" w:semiHidden="0" w:uiPriority="62" w:unhideWhenUsed="0"/>
+    <w:lsdException w:name="Medium Shading 1 Accent 1" w:semiHidden="0" w:uiPriority="63" w:unhideWhenUsed="0"/>
+    <w:lsdException w:name="Medium Shading 2 Accent 1" w:semiHidden="0" w:uiPriority="64" w:unhideWhenUsed="0"/>
+    <w:lsdException w:name="Medium List 1 Accent 1" w:semiHidden="0" w:uiPriority="65" w:unhideWhenUsed="0"/>
+    <w:lsdException w:name="Revision" w:unhideWhenUsed="0"/>
+    <w:lsdException w:name="List Paragraph" w:semiHidden="0" w:uiPriority="34" w:unhideWhenUsed="0" w:qFormat="1"/>
+    <w:lsdException w:name="Quote" w:semiHidden="0" w:uiPriority="29" w:unhideWhenUsed="0" w:qFormat="1"/>
+    <w:lsdException w:name="Intense Quote" w:semiHidden="0" w:uiPriority="30" w:unhideWhenUsed="0" w:qFormat="1"/>
+    <w:lsdException w:name="Medium List 2 Accent 1" w:semiHidden="0" w:uiPriority="66" w:unhideWhenUsed="0"/>
+    <w:lsdException w:name="Medium Grid 1 Accent 1" w:semiHidden="0" w:uiPriority="67" w:unhideWhenUsed="0"/>
+    <w:lsdException w:name="Medium Grid 2 Accent 1" w:semiHidden="0" w:uiPriority="68" w:unhideWhenUsed="0"/>
+    <w:lsdException w:name="Medium Grid 3 Accent 1" w:semiHidden="0" w:uiPriority="69" w:unhideWhenUsed="0"/>
+    <w:lsdException w:name="Dark List Accent 1" w:semiHidden="0" w:uiPriority="70" w:unhideWhenUsed="0"/>
+    <w:lsdException w:name="Colorful Shading Accent 1" w:semiHidden="0" w:uiPriority="71" w:unhideWhenUsed="0"/>
+    <w:lsdException w:name="Colorful List Accent 1" w:semiHidden="0" w:uiPriority="72" w:unhideWhenUsed="0"/>
+    <w:lsdException w:name="Colorful Grid Accent 1" w:semiHidden="0" w:uiPriority="73" w:unhideWhenUsed="0"/>
+    <w:lsdException w:name="Light Shading Accent 2" w:semiHidden="0" w:uiPriority="60" w:unhideWhenUsed="0"/>
+    <w:lsdException w:name="Light List Accent 2" w:semiHidden="0" w:uiPriority="61" w:unhideWhenUsed="0"/>
+    <w:lsdException w:name="Light Grid Accent 2" w:semiHidden="0" w:uiPriority="62" w:unhideWhenUsed="0"/>
+    <w:lsdException w:name="Medium Shading 1 Accent 2" w:semiHidden="0" w:uiPriority="63" w:unhideWhenUsed="0"/>
+    <w:lsdException w:name="Medium Shading 2 Accent 2" w:semiHidden="0" w:uiPriority="64" w:unhideWhenUsed="0"/>
+    <w:lsdException w:name="Medium List 1 Accent 2" w:semiHidden="0" w:uiPriority="65" w:unhideWhenUsed="0"/>
+    <w:lsdException w:name="Medium List 2 Accent 2" w:semiHidden="0" w:uiPriority="66" w:unhideWhenUsed="0"/>
+    <w:lsdException w:name="Medium Grid 1 Accent 2" w:semiHidden="0" w:uiPriority="67" w:unhideWhenUsed="0"/>
+    <w:lsdException w:name="Medium Grid 2 Accent 2" w:semiHidden="0" w:uiPriority="68" w:unhideWhenUsed="0"/>
+    <w:lsdException w:name="Medium Grid 3 Accent 2" w:semiHidden="0" w:uiPriority="69" w:unhideWhenUsed="0"/>
+    <w:lsdException w:name="Dark List Accent 2" w:semiHidden="0" w:uiPriority="70" w:unhideWhenUsed="0"/>
+    <w:lsdException w:name="Colorful Shading Accent 2" w:semiHidden="0" w:uiPriority="71" w:unhideWhenUsed="0"/>
+    <w:lsdException w:name="Colorful List Accent 2" w:semiHidden="0" w:uiPriority="72" w:unhideWhenUsed="0"/>
+    <w:lsdException w:name="Colorful Grid Accent 2" w:semiHidden="0" w:uiPriority="73" w:unhideWhenUsed="0"/>
+    <w:lsdException w:name="Light Shading Accent 3" w:semiHidden="0" w:uiPriority="60" w:unhideWhenUsed="0"/>
+    <w:lsdException w:name="Light List Accent 3" w:semiHidden="0" w:uiPriority="61" w:unhideWhenUsed="0"/>
+    <w:lsdException w:name="Light Grid Accent 3" w:semiHidden="0" w:uiPriority="62" w:unhideWhenUsed="0"/>
+    <w:lsdException w:name="Medium Shading 1 Accent 3" w:semiHidden="0" w:uiPriority="63" w:unhideWhenUsed="0"/>
+    <w:lsdException w:name="Medium Shading 2 Accent 3" w:semiHidden="0" w:uiPriority="64" w:unhideWhenUsed="0"/>
+    <w:lsdException w:name="Medium List 1 Accent 3" w:semiHidden="0" w:uiPriority="65" w:unhideWhenUsed="0"/>
+    <w:lsdException w:name="Medium List 2 Accent 3" w:semiHidden="0" w:uiPriority="66" w:unhideWhenUsed="0"/>
+    <w:lsdException w:name="Medium Grid 1 Accent 3" w:semiHidden="0" w:uiPriority="67" w:unhideWhenUsed="0"/>
+    <w:lsdException w:name="Medium Grid 2 Accent 3" w:semiHidden="0" w:uiPriority="68" w:unhideWhenUsed="0"/>
+    <w:lsdException w:name="Medium Grid 3 Accent 3" w:semiHidden="0" w:uiPriority="69" w:unhideWhenUsed="0"/>
+    <w:lsdException w:name="Dark List Accent 3" w:semiHidden="0" w:uiPriority="70" w:unhideWhenUsed="0"/>
+    <w:lsdException w:name="Colorful Shading Accent 3" w:semiHidden="0" w:uiPriority="71" w:unhideWhenUsed="0"/>
+    <w:lsdException w:name="Colorful List Accent 3" w:semiHidden="0" w:uiPriority="72" w:unhideWhenUsed="0"/>
+    <w:lsdException w:name="Colorful Grid Accent 3" w:semiHidden="0" w:uiPriority="73" w:unhideWhenUsed="0"/>
+    <w:lsdException w:name="Light Shading Accent 4" w:semiHidden="0" w:uiPriority="60" w:unhideWhenUsed="0"/>
+    <w:lsdException w:name="Light List Accent 4" w:semiHidden="0" w:uiPriority="61" w:unhideWhenUsed="0"/>
+    <w:lsdException w:name="Light Grid Accent 4" w:semiHidden="0" w:uiPriority="62" w:unhideWhenUsed="0"/>
+    <w:lsdException w:name="Medium Shading 1 Accent 4" w:semiHidden="0" w:uiPriority="63" w:unhideWhenUsed="0"/>
+    <w:lsdException w:name="Medium Shading 2 Accent 4" w:semiHidden="0" w:uiPriority="64" w:unhideWhenUsed="0"/>
+    <w:lsdException w:name="Medium List 1 Accent 4" w:semiHidden="0" w:uiPriority="65" w:unhideWhenUsed="0"/>
+    <w:lsdException w:name="Medium List 2 Accent 4" w:semiHidden="0" w:uiPriority="66" w:unhideWhenUsed="0"/>
+    <w:lsdException w:name="Medium Grid 1 Accent 4" w:semiHidden="0" w:uiPriority="67" w:unhideWhenUsed="0"/>
+    <w:lsdException w:name="Medium Grid 2 Accent 4" w:semiHidden="0" w:uiPriority="68" w:unhideWhenUsed="0"/>
+    <w:lsdException w:name="Medium Grid 3 Accent 4" w:semiHidden="0" w:uiPriority="69" w:unhideWhenUsed="0"/>
+    <w:lsdException w:name="Dark List Accent 4" w:semiHidden="0" w:uiPriority="70" w:unhideWhenUsed="0"/>
+    <w:lsdException w:name="Colorful Shading Accent 4" w:semiHidden="0" w:uiPriority="71" w:unhideWhenUsed="0"/>
+    <w:lsdException w:name="Colorful List Accent 4" w:semiHidden="0" w:uiPriority="72" w:unhideWhenUsed="0"/>
+    <w:lsdException w:name="Colorful Grid Accent 4" w:semiHidden="0" w:uiPriority="73" w:unhideWhenUsed="0"/>
+    <w:lsdException w:name="Light Shading Accent 5" w:semiHidden="0" w:uiPriority="60" w:unhideWhenUsed="0"/>
+    <w:lsdException w:name="Light List Accent 5" w:semiHidden="0" w:uiPriority="61" w:unhideWhenUsed="0"/>
+    <w:lsdException w:name="Light Grid Accent 5" w:semiHidden="0" w:uiPriority="62" w:unhideWhenUsed="0"/>
+    <w:lsdException w:name="Medium Shading 1 Accent 5" w:semiHidden="0" w:uiPriority="63" w:unhideWhenUsed="0"/>
+    <w:lsdException w:name="Medium Shading 2 Accent 5" w:semiHidden="0" w:uiPriority="64" w:unhideWhenUsed="0"/>
+    <w:lsdException w:name="Medium List 1 Accent 5" w:semiHidden="0" w:uiPriority="65" w:unhideWhenUsed="0"/>
+    <w:lsdException w:name="Medium List 2 Accent 5" w:semiHidden="0" w:uiPriority="66" w:unhideWhenUsed="0"/>
+    <w:lsdException w:name="Medium Grid 1 Accent 5" w:semiHidden="0" w:uiPriority="67" w:unhideWhenUsed="0"/>
+    <w:lsdException w:name="Medium Grid 2 Accent 5" w:semiHidden="0" w:uiPriority="68" w:unhideWhenUsed="0"/>
+    <w:lsdException w:name="Medium Grid 3 Accent 5" w:semiHidden="0" w:uiPriority="69" w:unhideWhenUsed="0"/>
+    <w:lsdException w:name="Dark List Accent 5" w:semiHidden="0" w:uiPriority="70" w:unhideWhenUsed="0"/>
+    <w:lsdException w:name="Colorful Shading Accent 5" w:semiHidden="0" w:uiPriority="71" w:unhideWhenUsed="0"/>
+    <w:lsdException w:name="Colorful List Accent 5" w:semiHidden="0" w:uiPriority="72" w:unhideWhenUsed="0"/>
+    <w:lsdException w:name="Colorful Grid Accent 5" w:semiHidden="0" w:uiPriority="73" w:unhideWhenUsed="0"/>
+    <w:lsdException w:name="Light Shading Accent 6" w:semiHidden="0" w:uiPriority="60" w:unhideWhenUsed="0"/>
+    <w:lsdException w:name="Light List Accent 6" w:semiHidden="0" w:uiPriority="61" w:unhideWhenUsed="0"/>
+    <w:lsdException w:name="Light Grid Accent 6" w:semiHidden="0" w:uiPriority="62" w:unhideWhenUsed="0"/>
+    <w:lsdException w:name="Medium Shading 1 Accent 6" w:semiHidden="0" w:uiPriority="63" w:unhideWhenUsed="0"/>
+    <w:lsdException w:name="Medium Shading 2 Accent 6" w:semiHidden="0" w:uiPriority="64" w:unhideWhenUsed="0"/>
+    <w:lsdException w:name="Medium List 1 Accent 6" w:semiHidden="0" w:uiPriority="65" w:unhideWhenUsed="0"/>
+    <w:lsdException w:name="Medium List 2 Accent 6" w:semiHidden="0" w:uiPriority="66" w:unhideWhenUsed="0"/>
+    <w:lsdException w:name="Medium Grid 1 Accent 6" w:semiHidden="0" w:uiPriority="67" w:unhideWhenUsed="0"/>
+    <w:lsdException w:name="Medium Grid 2 Accent 6" w:semiHidden="0" w:uiPriority="68" w:unhideWhenUsed="0"/>
+    <w:lsdException w:name="Medium Grid 3 Accent 6" w:semiHidden="0" w:uiPriority="69" w:unhideWhenUsed="0"/>
+    <w:lsdException w:name="Dark List Accent 6" w:semiHidden="0" w:uiPriority="70" w:unhideWhenUsed="0"/>
+    <w:lsdException w:name="Colorful Shading Accent 6" w:semiHidden="0" w:uiPriority="71" w:unhideWhenUsed="0"/>
+    <w:lsdException w:name="Colorful List Accent 6" w:semiHidden="0" w:uiPriority="72" w:unhideWhenUsed="0"/>
+    <w:lsdException w:name="Colorful Grid Accent 6" w:semiHidden="0" w:uiPriority="73" w:unhideWhenUsed="0"/>
+    <w:lsdException w:name="Subtle Emphasis" w:semiHidden="0" w:uiPriority="19" w:unhideWhenUsed="0" w:qFormat="1"/>
+    <w:lsdException w:name="Intense Emphasis" w:semiHidden="0" w:uiPriority="21" w:unhideWhenUsed="0" w:qFormat="1"/>
+    <w:lsdException w:name="Subtle Reference" w:semiHidden="0" w:uiPriority="31" w:unhideWhenUsed="0" w:qFormat="1"/>
+    <w:lsdException w:name="Intense Reference" w:semiHidden="0" w:uiPriority="32" w:unhideWhenUsed="0" w:qFormat="1"/>
+    <w:lsdException w:name="Book Title" w:semiHidden="0" w:uiPriority="33" w:unhideWhenUsed="0" w:qFormat="1"/>
+    <w:lsdException w:name="Bibliography" w:uiPriority="37"/>
+    <w:lsdException w:name="TOC Heading" w:uiPriority="39" w:qFormat="1"/>
   </w:latentStyles>
   <w:style w:type="paragraph" w:default="1" w:styleId="Normal">
     <w:name w:val="Normal"/>
@@ -2337,7 +2326,7 @@
   <a:extraClrSchemeLst/>
   <a:extLst>
     <a:ext uri="{05A4C25C-085E-4340-85A3-A5531E510DB2}">
-      <thm15:themeFamily xmlns:thm15="http://schemas.microsoft.com/office/thememl/2012/main" name="Office Theme" id="{62F939B6-93AF-4DB8-9C6B-D6C7DFDC589F}" vid="{4A3C46E8-61CC-4603-A589-7422A47A8E4A}"/>
+      <thm15:themeFamily xmlns:thm15="http://schemas.microsoft.com/office/thememl/2012/main" xmlns="" name="Office Theme" id="{62F939B6-93AF-4DB8-9C6B-D6C7DFDC589F}" vid="{4A3C46E8-61CC-4603-A589-7422A47A8E4A}"/>
     </a:ext>
   </a:extLst>
 </a:theme>
@@ -2348,7 +2337,7 @@
 </file>
 
 <file path=customXml/itemProps1.xml><?xml version="1.0" encoding="utf-8"?>
-<ds:datastoreItem xmlns:ds="http://schemas.openxmlformats.org/officeDocument/2006/customXml" ds:itemID="{8648F6B3-546B-47D8-9BC5-1CB0AD6D7706}">
+<ds:datastoreItem xmlns:ds="http://schemas.openxmlformats.org/officeDocument/2006/customXml" ds:itemID="{9FF2FF90-B452-452B-90CC-9DD6BB6B0104}">
   <ds:schemaRefs>
     <ds:schemaRef ds:uri="http://schemas.openxmlformats.org/officeDocument/2006/bibliography"/>
   </ds:schemaRefs>

</xml_diff>

<commit_message>
Added a kmpL item to vehicle class to store the kilometers per Litre rating. PDF version out of date.
</commit_message>
<xml_diff>
--- a/ClassDiagrams.docx
+++ b/ClassDiagrams.docx
@@ -46,13 +46,8 @@
           </w:tcPr>
           <w:p>
             <w:r>
-              <w:t xml:space="preserve">+photo: </w:t>
-            </w:r>
-            <w:proofErr w:type="spellStart"/>
-            <w:r>
-              <w:t>UIImage</w:t>
-            </w:r>
-            <w:proofErr w:type="spellEnd"/>
+              <w:t>+photo: UIImage</w:t>
+            </w:r>
           </w:p>
           <w:p>
             <w:r>
@@ -149,13 +144,18 @@
               </mc:AlternateContent>
             </w:r>
             <w:r>
-              <w:t xml:space="preserve">+year: </w:t>
-            </w:r>
-            <w:proofErr w:type="spellStart"/>
-            <w:r>
-              <w:t>Int</w:t>
-            </w:r>
-            <w:proofErr w:type="spellEnd"/>
+              <w:t>+year: Int</w:t>
+            </w:r>
+          </w:p>
+          <w:p>
+            <w:r>
+              <w:t>+kmpL</w:t>
+            </w:r>
+            <w:bookmarkStart w:id="0" w:name="_GoBack"/>
+            <w:bookmarkEnd w:id="0"/>
+            <w:r>
+              <w:t>: Int</w:t>
+            </w:r>
           </w:p>
           <w:p>
             <w:r>
@@ -320,73 +320,29 @@
           </w:p>
           <w:p>
             <w:r>
+              <w:t>+startTime: Date</w:t>
+            </w:r>
+          </w:p>
+          <w:p>
+            <w:r>
+              <w:t>+endTime: Date</w:t>
+            </w:r>
+          </w:p>
+          <w:p>
+            <w:r>
               <w:t>+</w:t>
             </w:r>
-            <w:proofErr w:type="spellStart"/>
-            <w:r>
-              <w:t>startTime</w:t>
-            </w:r>
-            <w:proofErr w:type="spellEnd"/>
-            <w:r>
-              <w:t>: Date</w:t>
-            </w:r>
-          </w:p>
-          <w:p>
-            <w:r>
-              <w:t>+</w:t>
-            </w:r>
-            <w:proofErr w:type="spellStart"/>
-            <w:r>
-              <w:t>endTime</w:t>
-            </w:r>
-            <w:proofErr w:type="spellEnd"/>
-            <w:r>
-              <w:t>: Date</w:t>
-            </w:r>
-          </w:p>
-          <w:p>
-            <w:r>
-              <w:t>+</w:t>
-            </w:r>
-            <w:proofErr w:type="spellStart"/>
             <w:r>
               <w:t>startO</w:t>
             </w:r>
             <w:r>
-              <w:t>dometer</w:t>
-            </w:r>
-            <w:proofErr w:type="spellEnd"/>
-            <w:r>
-              <w:t xml:space="preserve">: </w:t>
-            </w:r>
-            <w:proofErr w:type="spellStart"/>
-            <w:r>
-              <w:t>Int</w:t>
-            </w:r>
-            <w:proofErr w:type="spellEnd"/>
-          </w:p>
-          <w:p>
-            <w:r>
-              <w:t>+</w:t>
-            </w:r>
-            <w:proofErr w:type="spellStart"/>
-            <w:r>
-              <w:t>end</w:t>
-            </w:r>
-            <w:r>
-              <w:t>Odometer</w:t>
-            </w:r>
-            <w:proofErr w:type="spellEnd"/>
-            <w:r>
-              <w:t xml:space="preserve">: </w:t>
-            </w:r>
-            <w:proofErr w:type="spellStart"/>
-            <w:r>
-              <w:t>Int</w:t>
-            </w:r>
-            <w:bookmarkStart w:id="0" w:name="_GoBack"/>
-            <w:bookmarkEnd w:id="0"/>
-            <w:proofErr w:type="spellEnd"/>
+              <w:t>dometer: Int</w:t>
+            </w:r>
+          </w:p>
+          <w:p>
+            <w:r>
+              <w:t>+endOdometer: Int</w:t>
+            </w:r>
           </w:p>
           <w:p>
             <w:r>
@@ -395,36 +351,12 @@
           </w:p>
           <w:p>
             <w:r>
-              <w:t>+</w:t>
-            </w:r>
-            <w:proofErr w:type="spellStart"/>
-            <w:r>
-              <w:t>accelerometerData</w:t>
-            </w:r>
-            <w:proofErr w:type="spellEnd"/>
-            <w:r>
-              <w:t>: [</w:t>
-            </w:r>
-            <w:proofErr w:type="spellStart"/>
-            <w:r>
-              <w:t>CMAccelerometerData</w:t>
-            </w:r>
-            <w:proofErr w:type="spellEnd"/>
-            <w:r>
-              <w:t>]</w:t>
-            </w:r>
-          </w:p>
-          <w:p>
-            <w:r>
-              <w:t>+</w:t>
-            </w:r>
-            <w:proofErr w:type="spellStart"/>
-            <w:r>
-              <w:t>locationData</w:t>
-            </w:r>
-            <w:proofErr w:type="spellEnd"/>
-            <w:r>
-              <w:t>: [CLLocationCoordinate2D]</w:t>
+              <w:t>+accelerometerData: [CMAccelerometerData]</w:t>
+            </w:r>
+          </w:p>
+          <w:p>
+            <w:r>
+              <w:t>+locationData: [CLLocationCoordinate2D]</w:t>
             </w:r>
           </w:p>
         </w:tc>
@@ -444,28 +376,12 @@
           </w:p>
           <w:p>
             <w:r>
-              <w:t>+</w:t>
-            </w:r>
-            <w:proofErr w:type="spellStart"/>
-            <w:r>
-              <w:t>tripStart</w:t>
-            </w:r>
-            <w:proofErr w:type="spellEnd"/>
-            <w:r>
-              <w:t>()</w:t>
-            </w:r>
-          </w:p>
-          <w:p>
-            <w:r>
-              <w:t>+</w:t>
-            </w:r>
-            <w:proofErr w:type="spellStart"/>
-            <w:r>
-              <w:t>tripEnd</w:t>
-            </w:r>
-            <w:proofErr w:type="spellEnd"/>
-            <w:r>
-              <w:t>()</w:t>
+              <w:t>+tripStart()</w:t>
+            </w:r>
+          </w:p>
+          <w:p>
+            <w:r>
+              <w:t>+tripEnd()</w:t>
             </w:r>
           </w:p>
         </w:tc>
@@ -497,7 +413,6 @@
                 <w:b/>
               </w:rPr>
             </w:pPr>
-            <w:proofErr w:type="spellStart"/>
             <w:r>
               <w:rPr>
                 <w:b/>
@@ -516,7 +431,6 @@
               </w:rPr>
               <w:t>ViewController</w:t>
             </w:r>
-            <w:proofErr w:type="spellEnd"/>
           </w:p>
         </w:tc>
       </w:tr>
@@ -558,14 +472,12 @@
                 <w:b/>
               </w:rPr>
             </w:pPr>
-            <w:proofErr w:type="spellStart"/>
             <w:r>
               <w:rPr>
                 <w:b/>
               </w:rPr>
               <w:t>TripViewController</w:t>
             </w:r>
-            <w:proofErr w:type="spellEnd"/>
           </w:p>
         </w:tc>
       </w:tr>
@@ -607,14 +519,12 @@
                 <w:b/>
               </w:rPr>
             </w:pPr>
-            <w:proofErr w:type="spellStart"/>
             <w:r>
               <w:rPr>
                 <w:b/>
               </w:rPr>
               <w:t>VehicleListViewController</w:t>
             </w:r>
-            <w:proofErr w:type="spellEnd"/>
           </w:p>
         </w:tc>
       </w:tr>
@@ -656,14 +566,12 @@
                 <w:b/>
               </w:rPr>
             </w:pPr>
-            <w:proofErr w:type="spellStart"/>
             <w:r>
               <w:rPr>
                 <w:b/>
               </w:rPr>
               <w:t>VehicleViewController</w:t>
             </w:r>
-            <w:proofErr w:type="spellEnd"/>
           </w:p>
         </w:tc>
       </w:tr>
@@ -705,7 +613,6 @@
                 <w:b/>
               </w:rPr>
             </w:pPr>
-            <w:proofErr w:type="spellStart"/>
             <w:r>
               <w:rPr>
                 <w:b/>
@@ -724,7 +631,6 @@
               </w:rPr>
               <w:t>ViewController</w:t>
             </w:r>
-            <w:proofErr w:type="spellEnd"/>
           </w:p>
         </w:tc>
       </w:tr>
@@ -766,14 +672,12 @@
                 <w:b/>
               </w:rPr>
             </w:pPr>
-            <w:proofErr w:type="spellStart"/>
             <w:r>
               <w:rPr>
                 <w:b/>
               </w:rPr>
               <w:t>VehicleList</w:t>
             </w:r>
-            <w:proofErr w:type="spellEnd"/>
           </w:p>
         </w:tc>
       </w:tr>
@@ -802,15 +706,7 @@
           </w:tcPr>
           <w:p>
             <w:r>
-              <w:t>+</w:t>
-            </w:r>
-            <w:proofErr w:type="spellStart"/>
-            <w:r>
-              <w:t>VehicleList</w:t>
-            </w:r>
-            <w:proofErr w:type="spellEnd"/>
-            <w:r>
-              <w:t>()</w:t>
+              <w:t>+VehicleList()</w:t>
             </w:r>
           </w:p>
         </w:tc>
@@ -2326,7 +2222,7 @@
   <a:extraClrSchemeLst/>
   <a:extLst>
     <a:ext uri="{05A4C25C-085E-4340-85A3-A5531E510DB2}">
-      <thm15:themeFamily xmlns:thm15="http://schemas.microsoft.com/office/thememl/2012/main" xmlns="" name="Office Theme" id="{62F939B6-93AF-4DB8-9C6B-D6C7DFDC589F}" vid="{4A3C46E8-61CC-4603-A589-7422A47A8E4A}"/>
+      <thm15:themeFamily xmlns="" xmlns:thm15="http://schemas.microsoft.com/office/thememl/2012/main" name="Office Theme" id="{62F939B6-93AF-4DB8-9C6B-D6C7DFDC589F}" vid="{4A3C46E8-61CC-4603-A589-7422A47A8E4A}"/>
     </a:ext>
   </a:extLst>
 </a:theme>
@@ -2337,7 +2233,7 @@
 </file>
 
 <file path=customXml/itemProps1.xml><?xml version="1.0" encoding="utf-8"?>
-<ds:datastoreItem xmlns:ds="http://schemas.openxmlformats.org/officeDocument/2006/customXml" ds:itemID="{9FF2FF90-B452-452B-90CC-9DD6BB6B0104}">
+<ds:datastoreItem xmlns:ds="http://schemas.openxmlformats.org/officeDocument/2006/customXml" ds:itemID="{49A63F7F-6AED-4B0F-A63A-233A83A957BD}">
   <ds:schemaRefs>
     <ds:schemaRef ds:uri="http://schemas.openxmlformats.org/officeDocument/2006/bibliography"/>
   </ds:schemaRefs>

</xml_diff>